<commit_message>
documents/Пояснительная записка.docx  added with  component descriptions
</commit_message>
<xml_diff>
--- a/documents/Пояснительная записка.docx
+++ b/documents/Пояснительная записка.docx
@@ -2,13 +2,919 @@
 <file path=word/document.xml><?xml version="1.0" encoding="utf-8"?>
 <w:document xmlns:wpc="http://schemas.microsoft.com/office/word/2010/wordprocessingCanvas" xmlns:mc="http://schemas.openxmlformats.org/markup-compatibility/2006" xmlns:o="urn:schemas-microsoft-com:office:office" xmlns:r="http://schemas.openxmlformats.org/officeDocument/2006/relationships" xmlns:m="http://schemas.openxmlformats.org/officeDocument/2006/math" xmlns:v="urn:schemas-microsoft-com:vml" xmlns:wp14="http://schemas.microsoft.com/office/word/2010/wordprocessingDrawing" xmlns:wp="http://schemas.openxmlformats.org/drawingml/2006/wordprocessingDrawing" xmlns:w10="urn:schemas-microsoft-com:office:word" xmlns:w="http://schemas.openxmlformats.org/wordprocessingml/2006/main" xmlns:w14="http://schemas.microsoft.com/office/word/2010/wordml" xmlns:wpg="http://schemas.microsoft.com/office/word/2010/wordprocessingGroup" xmlns:wpi="http://schemas.microsoft.com/office/word/2010/wordprocessingInk" xmlns:wne="http://schemas.microsoft.com/office/word/2006/wordml" xmlns:wps="http://schemas.microsoft.com/office/word/2010/wordprocessingShape" mc:Ignorable="w14 wp14">
   <w:body>
-    <w:p>
-      <w:pPr>
-        <w:pStyle w:val="1"/>
-      </w:pPr>
-      <w:r>
+    <w:sdt>
+      <w:sdtPr>
+        <w:id w:val="1832025288"/>
+        <w:docPartObj>
+          <w:docPartGallery w:val="Table of Contents"/>
+          <w:docPartUnique/>
+        </w:docPartObj>
+      </w:sdtPr>
+      <w:sdtEndPr>
+        <w:rPr>
+          <w:rFonts w:asciiTheme="minorHAnsi" w:eastAsiaTheme="minorHAnsi" w:hAnsiTheme="minorHAnsi" w:cstheme="minorBidi"/>
+          <w:noProof/>
+          <w:color w:val="auto"/>
+          <w:sz w:val="22"/>
+          <w:szCs w:val="22"/>
+          <w:lang w:val="ru-RU" w:eastAsia="en-US"/>
+        </w:rPr>
+      </w:sdtEndPr>
+      <w:sdtContent>
+        <w:p>
+          <w:pPr>
+            <w:pStyle w:val="TOCHeading"/>
+          </w:pPr>
+          <w:r>
+            <w:t>Table of Contents</w:t>
+          </w:r>
+        </w:p>
+        <w:p>
+          <w:pPr>
+            <w:pStyle w:val="TOC1"/>
+            <w:tabs>
+              <w:tab w:val="right" w:leader="dot" w:pos="9345"/>
+            </w:tabs>
+            <w:rPr>
+              <w:rFonts w:eastAsiaTheme="minorEastAsia"/>
+              <w:noProof/>
+              <w:lang w:val="en-US"/>
+            </w:rPr>
+          </w:pPr>
+          <w:r>
+            <w:fldChar w:fldCharType="begin"/>
+          </w:r>
+          <w:r>
+            <w:instrText xml:space="preserve"> TOC \o "1-3" \h \z \u </w:instrText>
+          </w:r>
+          <w:r>
+            <w:fldChar w:fldCharType="separate"/>
+          </w:r>
+          <w:hyperlink w:anchor="_Toc409426837" w:history="1">
+            <w:r>
+              <w:rPr>
+                <w:rStyle w:val="Hyperlink"/>
+                <w:noProof/>
+              </w:rPr>
+              <w:t>Постановка задачи</w:t>
+            </w:r>
+            <w:r>
+              <w:rPr>
+                <w:noProof/>
+                <w:webHidden/>
+              </w:rPr>
+              <w:tab/>
+            </w:r>
+            <w:r>
+              <w:rPr>
+                <w:noProof/>
+                <w:webHidden/>
+              </w:rPr>
+              <w:fldChar w:fldCharType="begin"/>
+            </w:r>
+            <w:r>
+              <w:rPr>
+                <w:noProof/>
+                <w:webHidden/>
+              </w:rPr>
+              <w:instrText xml:space="preserve"> PAGEREF _Toc409426837 \h </w:instrText>
+            </w:r>
+            <w:r>
+              <w:rPr>
+                <w:noProof/>
+                <w:webHidden/>
+              </w:rPr>
+            </w:r>
+            <w:r>
+              <w:rPr>
+                <w:noProof/>
+                <w:webHidden/>
+              </w:rPr>
+              <w:fldChar w:fldCharType="separate"/>
+            </w:r>
+            <w:r>
+              <w:rPr>
+                <w:noProof/>
+                <w:webHidden/>
+              </w:rPr>
+              <w:t>2</w:t>
+            </w:r>
+            <w:r>
+              <w:rPr>
+                <w:noProof/>
+                <w:webHidden/>
+              </w:rPr>
+              <w:fldChar w:fldCharType="end"/>
+            </w:r>
+          </w:hyperlink>
+        </w:p>
+        <w:p>
+          <w:pPr>
+            <w:pStyle w:val="TOC1"/>
+            <w:tabs>
+              <w:tab w:val="right" w:leader="dot" w:pos="9345"/>
+            </w:tabs>
+            <w:rPr>
+              <w:rFonts w:eastAsiaTheme="minorEastAsia"/>
+              <w:noProof/>
+              <w:lang w:val="en-US"/>
+            </w:rPr>
+          </w:pPr>
+          <w:hyperlink w:anchor="_Toc409426838" w:history="1">
+            <w:r>
+              <w:rPr>
+                <w:rStyle w:val="Hyperlink"/>
+                <w:noProof/>
+              </w:rPr>
+              <w:t>Введение</w:t>
+            </w:r>
+            <w:r>
+              <w:rPr>
+                <w:noProof/>
+                <w:webHidden/>
+              </w:rPr>
+              <w:tab/>
+            </w:r>
+            <w:r>
+              <w:rPr>
+                <w:noProof/>
+                <w:webHidden/>
+              </w:rPr>
+              <w:fldChar w:fldCharType="begin"/>
+            </w:r>
+            <w:r>
+              <w:rPr>
+                <w:noProof/>
+                <w:webHidden/>
+              </w:rPr>
+              <w:instrText xml:space="preserve"> PAGEREF _Toc409426838 \h </w:instrText>
+            </w:r>
+            <w:r>
+              <w:rPr>
+                <w:noProof/>
+                <w:webHidden/>
+              </w:rPr>
+            </w:r>
+            <w:r>
+              <w:rPr>
+                <w:noProof/>
+                <w:webHidden/>
+              </w:rPr>
+              <w:fldChar w:fldCharType="separate"/>
+            </w:r>
+            <w:r>
+              <w:rPr>
+                <w:noProof/>
+                <w:webHidden/>
+              </w:rPr>
+              <w:t>3</w:t>
+            </w:r>
+            <w:r>
+              <w:rPr>
+                <w:noProof/>
+                <w:webHidden/>
+              </w:rPr>
+              <w:fldChar w:fldCharType="end"/>
+            </w:r>
+          </w:hyperlink>
+        </w:p>
+        <w:p>
+          <w:pPr>
+            <w:pStyle w:val="TOC1"/>
+            <w:tabs>
+              <w:tab w:val="right" w:leader="dot" w:pos="9345"/>
+            </w:tabs>
+            <w:rPr>
+              <w:rFonts w:eastAsiaTheme="minorEastAsia"/>
+              <w:noProof/>
+              <w:lang w:val="en-US"/>
+            </w:rPr>
+          </w:pPr>
+          <w:hyperlink w:anchor="_Toc409426839" w:history="1">
+            <w:r>
+              <w:rPr>
+                <w:rStyle w:val="Hyperlink"/>
+                <w:noProof/>
+              </w:rPr>
+              <w:t>Анализ поставленной задачи</w:t>
+            </w:r>
+            <w:r>
+              <w:rPr>
+                <w:noProof/>
+                <w:webHidden/>
+              </w:rPr>
+              <w:tab/>
+            </w:r>
+            <w:r>
+              <w:rPr>
+                <w:noProof/>
+                <w:webHidden/>
+              </w:rPr>
+              <w:fldChar w:fldCharType="begin"/>
+            </w:r>
+            <w:r>
+              <w:rPr>
+                <w:noProof/>
+                <w:webHidden/>
+              </w:rPr>
+              <w:instrText xml:space="preserve"> PAGEREF _Toc409426839 \h </w:instrText>
+            </w:r>
+            <w:r>
+              <w:rPr>
+                <w:noProof/>
+                <w:webHidden/>
+              </w:rPr>
+            </w:r>
+            <w:r>
+              <w:rPr>
+                <w:noProof/>
+                <w:webHidden/>
+              </w:rPr>
+              <w:fldChar w:fldCharType="separate"/>
+            </w:r>
+            <w:r>
+              <w:rPr>
+                <w:noProof/>
+                <w:webHidden/>
+              </w:rPr>
+              <w:t>4</w:t>
+            </w:r>
+            <w:r>
+              <w:rPr>
+                <w:noProof/>
+                <w:webHidden/>
+              </w:rPr>
+              <w:fldChar w:fldCharType="end"/>
+            </w:r>
+          </w:hyperlink>
+        </w:p>
+        <w:p>
+          <w:pPr>
+            <w:pStyle w:val="TOC1"/>
+            <w:tabs>
+              <w:tab w:val="right" w:leader="dot" w:pos="9345"/>
+            </w:tabs>
+            <w:rPr>
+              <w:rFonts w:eastAsiaTheme="minorEastAsia"/>
+              <w:noProof/>
+              <w:lang w:val="en-US"/>
+            </w:rPr>
+          </w:pPr>
+          <w:hyperlink w:anchor="_Toc409426840" w:history="1">
+            <w:r>
+              <w:rPr>
+                <w:rStyle w:val="Hyperlink"/>
+                <w:noProof/>
+              </w:rPr>
+              <w:t>Функциональное проектирование аппаратной части</w:t>
+            </w:r>
+            <w:r>
+              <w:rPr>
+                <w:noProof/>
+                <w:webHidden/>
+              </w:rPr>
+              <w:tab/>
+            </w:r>
+            <w:r>
+              <w:rPr>
+                <w:noProof/>
+                <w:webHidden/>
+              </w:rPr>
+              <w:fldChar w:fldCharType="begin"/>
+            </w:r>
+            <w:r>
+              <w:rPr>
+                <w:noProof/>
+                <w:webHidden/>
+              </w:rPr>
+              <w:instrText xml:space="preserve"> PAGEREF _Toc409426840 \h </w:instrText>
+            </w:r>
+            <w:r>
+              <w:rPr>
+                <w:noProof/>
+                <w:webHidden/>
+              </w:rPr>
+            </w:r>
+            <w:r>
+              <w:rPr>
+                <w:noProof/>
+                <w:webHidden/>
+              </w:rPr>
+              <w:fldChar w:fldCharType="separate"/>
+            </w:r>
+            <w:r>
+              <w:rPr>
+                <w:noProof/>
+                <w:webHidden/>
+              </w:rPr>
+              <w:t>5</w:t>
+            </w:r>
+            <w:r>
+              <w:rPr>
+                <w:noProof/>
+                <w:webHidden/>
+              </w:rPr>
+              <w:fldChar w:fldCharType="end"/>
+            </w:r>
+          </w:hyperlink>
+        </w:p>
+        <w:p>
+          <w:pPr>
+            <w:pStyle w:val="TOC1"/>
+            <w:tabs>
+              <w:tab w:val="right" w:leader="dot" w:pos="9345"/>
+            </w:tabs>
+            <w:rPr>
+              <w:rFonts w:eastAsiaTheme="minorEastAsia"/>
+              <w:noProof/>
+              <w:lang w:val="en-US"/>
+            </w:rPr>
+          </w:pPr>
+          <w:hyperlink w:anchor="_Toc409426841" w:history="1">
+            <w:r>
+              <w:rPr>
+                <w:rStyle w:val="Hyperlink"/>
+                <w:noProof/>
+              </w:rPr>
+              <w:t>Разработка принципиальной схемы аппаратной части</w:t>
+            </w:r>
+            <w:r>
+              <w:rPr>
+                <w:noProof/>
+                <w:webHidden/>
+              </w:rPr>
+              <w:tab/>
+            </w:r>
+            <w:r>
+              <w:rPr>
+                <w:noProof/>
+                <w:webHidden/>
+              </w:rPr>
+              <w:fldChar w:fldCharType="begin"/>
+            </w:r>
+            <w:r>
+              <w:rPr>
+                <w:noProof/>
+                <w:webHidden/>
+              </w:rPr>
+              <w:instrText xml:space="preserve"> PAGEREF _Toc409426841 \h </w:instrText>
+            </w:r>
+            <w:r>
+              <w:rPr>
+                <w:noProof/>
+                <w:webHidden/>
+              </w:rPr>
+            </w:r>
+            <w:r>
+              <w:rPr>
+                <w:noProof/>
+                <w:webHidden/>
+              </w:rPr>
+              <w:fldChar w:fldCharType="separate"/>
+            </w:r>
+            <w:r>
+              <w:rPr>
+                <w:noProof/>
+                <w:webHidden/>
+              </w:rPr>
+              <w:t>6</w:t>
+            </w:r>
+            <w:r>
+              <w:rPr>
+                <w:noProof/>
+                <w:webHidden/>
+              </w:rPr>
+              <w:fldChar w:fldCharType="end"/>
+            </w:r>
+          </w:hyperlink>
+        </w:p>
+        <w:p>
+          <w:pPr>
+            <w:pStyle w:val="TOC1"/>
+            <w:tabs>
+              <w:tab w:val="right" w:leader="dot" w:pos="9345"/>
+            </w:tabs>
+            <w:rPr>
+              <w:rFonts w:eastAsiaTheme="minorEastAsia"/>
+              <w:noProof/>
+              <w:lang w:val="en-US"/>
+            </w:rPr>
+          </w:pPr>
+          <w:hyperlink w:anchor="_Toc409426842" w:history="1">
+            <w:r>
+              <w:rPr>
+                <w:rStyle w:val="Hyperlink"/>
+                <w:noProof/>
+              </w:rPr>
+              <w:t>Обоснование выбранной элементной базы микросхем</w:t>
+            </w:r>
+            <w:r>
+              <w:rPr>
+                <w:noProof/>
+                <w:webHidden/>
+              </w:rPr>
+              <w:tab/>
+            </w:r>
+            <w:r>
+              <w:rPr>
+                <w:noProof/>
+                <w:webHidden/>
+              </w:rPr>
+              <w:fldChar w:fldCharType="begin"/>
+            </w:r>
+            <w:r>
+              <w:rPr>
+                <w:noProof/>
+                <w:webHidden/>
+              </w:rPr>
+              <w:instrText xml:space="preserve"> PAGEREF _Toc409426842 \h </w:instrText>
+            </w:r>
+            <w:r>
+              <w:rPr>
+                <w:noProof/>
+                <w:webHidden/>
+              </w:rPr>
+            </w:r>
+            <w:r>
+              <w:rPr>
+                <w:noProof/>
+                <w:webHidden/>
+              </w:rPr>
+              <w:fldChar w:fldCharType="separate"/>
+            </w:r>
+            <w:r>
+              <w:rPr>
+                <w:noProof/>
+                <w:webHidden/>
+              </w:rPr>
+              <w:t>7</w:t>
+            </w:r>
+            <w:r>
+              <w:rPr>
+                <w:noProof/>
+                <w:webHidden/>
+              </w:rPr>
+              <w:fldChar w:fldCharType="end"/>
+            </w:r>
+          </w:hyperlink>
+        </w:p>
+        <w:p>
+          <w:pPr>
+            <w:pStyle w:val="TOC1"/>
+            <w:tabs>
+              <w:tab w:val="right" w:leader="dot" w:pos="9345"/>
+            </w:tabs>
+            <w:rPr>
+              <w:rFonts w:eastAsiaTheme="minorEastAsia"/>
+              <w:noProof/>
+              <w:lang w:val="en-US"/>
+            </w:rPr>
+          </w:pPr>
+          <w:hyperlink w:anchor="_Toc409426843" w:history="1">
+            <w:r>
+              <w:rPr>
+                <w:rStyle w:val="Hyperlink"/>
+                <w:noProof/>
+              </w:rPr>
+              <w:t>Разработка принципиальной схемы аппаратной части</w:t>
+            </w:r>
+            <w:r>
+              <w:rPr>
+                <w:noProof/>
+                <w:webHidden/>
+              </w:rPr>
+              <w:tab/>
+            </w:r>
+            <w:r>
+              <w:rPr>
+                <w:noProof/>
+                <w:webHidden/>
+              </w:rPr>
+              <w:fldChar w:fldCharType="begin"/>
+            </w:r>
+            <w:r>
+              <w:rPr>
+                <w:noProof/>
+                <w:webHidden/>
+              </w:rPr>
+              <w:instrText xml:space="preserve"> PAGEREF _Toc409426843 \h </w:instrText>
+            </w:r>
+            <w:r>
+              <w:rPr>
+                <w:noProof/>
+                <w:webHidden/>
+              </w:rPr>
+            </w:r>
+            <w:r>
+              <w:rPr>
+                <w:noProof/>
+                <w:webHidden/>
+              </w:rPr>
+              <w:fldChar w:fldCharType="separate"/>
+            </w:r>
+            <w:r>
+              <w:rPr>
+                <w:noProof/>
+                <w:webHidden/>
+              </w:rPr>
+              <w:t>8</w:t>
+            </w:r>
+            <w:r>
+              <w:rPr>
+                <w:noProof/>
+                <w:webHidden/>
+              </w:rPr>
+              <w:fldChar w:fldCharType="end"/>
+            </w:r>
+          </w:hyperlink>
+        </w:p>
+        <w:p>
+          <w:pPr>
+            <w:pStyle w:val="TOC1"/>
+            <w:tabs>
+              <w:tab w:val="right" w:leader="dot" w:pos="9345"/>
+            </w:tabs>
+            <w:rPr>
+              <w:rFonts w:eastAsiaTheme="minorEastAsia"/>
+              <w:noProof/>
+              <w:lang w:val="en-US"/>
+            </w:rPr>
+          </w:pPr>
+          <w:hyperlink w:anchor="_Toc409426844" w:history="1">
+            <w:r>
+              <w:rPr>
+                <w:rStyle w:val="Hyperlink"/>
+                <w:noProof/>
+              </w:rPr>
+              <w:t>Разработка функциональной схемы программной части</w:t>
+            </w:r>
+            <w:r>
+              <w:rPr>
+                <w:noProof/>
+                <w:webHidden/>
+              </w:rPr>
+              <w:tab/>
+            </w:r>
+            <w:r>
+              <w:rPr>
+                <w:noProof/>
+                <w:webHidden/>
+              </w:rPr>
+              <w:fldChar w:fldCharType="begin"/>
+            </w:r>
+            <w:r>
+              <w:rPr>
+                <w:noProof/>
+                <w:webHidden/>
+              </w:rPr>
+              <w:instrText xml:space="preserve"> PAGEREF _Toc409426844 \h </w:instrText>
+            </w:r>
+            <w:r>
+              <w:rPr>
+                <w:noProof/>
+                <w:webHidden/>
+              </w:rPr>
+            </w:r>
+            <w:r>
+              <w:rPr>
+                <w:noProof/>
+                <w:webHidden/>
+              </w:rPr>
+              <w:fldChar w:fldCharType="separate"/>
+            </w:r>
+            <w:r>
+              <w:rPr>
+                <w:noProof/>
+                <w:webHidden/>
+              </w:rPr>
+              <w:t>9</w:t>
+            </w:r>
+            <w:r>
+              <w:rPr>
+                <w:noProof/>
+                <w:webHidden/>
+              </w:rPr>
+              <w:fldChar w:fldCharType="end"/>
+            </w:r>
+          </w:hyperlink>
+        </w:p>
+        <w:p>
+          <w:pPr>
+            <w:pStyle w:val="TOC1"/>
+            <w:tabs>
+              <w:tab w:val="right" w:leader="dot" w:pos="9345"/>
+            </w:tabs>
+            <w:rPr>
+              <w:rFonts w:eastAsiaTheme="minorEastAsia"/>
+              <w:noProof/>
+              <w:lang w:val="en-US"/>
+            </w:rPr>
+          </w:pPr>
+          <w:hyperlink w:anchor="_Toc409426845" w:history="1">
+            <w:r>
+              <w:rPr>
+                <w:rStyle w:val="Hyperlink"/>
+                <w:noProof/>
+              </w:rPr>
+              <w:t>Сравнение с аналогичными разработками</w:t>
+            </w:r>
+            <w:r>
+              <w:rPr>
+                <w:noProof/>
+                <w:webHidden/>
+              </w:rPr>
+              <w:tab/>
+            </w:r>
+            <w:r>
+              <w:rPr>
+                <w:noProof/>
+                <w:webHidden/>
+              </w:rPr>
+              <w:fldChar w:fldCharType="begin"/>
+            </w:r>
+            <w:r>
+              <w:rPr>
+                <w:noProof/>
+                <w:webHidden/>
+              </w:rPr>
+              <w:instrText xml:space="preserve"> PAGEREF _Toc409426845 \h </w:instrText>
+            </w:r>
+            <w:r>
+              <w:rPr>
+                <w:noProof/>
+                <w:webHidden/>
+              </w:rPr>
+            </w:r>
+            <w:r>
+              <w:rPr>
+                <w:noProof/>
+                <w:webHidden/>
+              </w:rPr>
+              <w:fldChar w:fldCharType="separate"/>
+            </w:r>
+            <w:r>
+              <w:rPr>
+                <w:noProof/>
+                <w:webHidden/>
+              </w:rPr>
+              <w:t>10</w:t>
+            </w:r>
+            <w:r>
+              <w:rPr>
+                <w:noProof/>
+                <w:webHidden/>
+              </w:rPr>
+              <w:fldChar w:fldCharType="end"/>
+            </w:r>
+          </w:hyperlink>
+        </w:p>
+        <w:p>
+          <w:pPr>
+            <w:pStyle w:val="TOC1"/>
+            <w:tabs>
+              <w:tab w:val="right" w:leader="dot" w:pos="9345"/>
+            </w:tabs>
+            <w:rPr>
+              <w:rFonts w:eastAsiaTheme="minorEastAsia"/>
+              <w:noProof/>
+              <w:lang w:val="en-US"/>
+            </w:rPr>
+          </w:pPr>
+          <w:hyperlink w:anchor="_Toc409426846" w:history="1">
+            <w:r>
+              <w:rPr>
+                <w:rStyle w:val="Hyperlink"/>
+                <w:noProof/>
+              </w:rPr>
+              <w:t>Тестирование устройства</w:t>
+            </w:r>
+            <w:r>
+              <w:rPr>
+                <w:noProof/>
+                <w:webHidden/>
+              </w:rPr>
+              <w:tab/>
+            </w:r>
+            <w:r>
+              <w:rPr>
+                <w:noProof/>
+                <w:webHidden/>
+              </w:rPr>
+              <w:fldChar w:fldCharType="begin"/>
+            </w:r>
+            <w:r>
+              <w:rPr>
+                <w:noProof/>
+                <w:webHidden/>
+              </w:rPr>
+              <w:instrText xml:space="preserve"> PAGEREF _Toc409426846 \h </w:instrText>
+            </w:r>
+            <w:r>
+              <w:rPr>
+                <w:noProof/>
+                <w:webHidden/>
+              </w:rPr>
+            </w:r>
+            <w:r>
+              <w:rPr>
+                <w:noProof/>
+                <w:webHidden/>
+              </w:rPr>
+              <w:fldChar w:fldCharType="separate"/>
+            </w:r>
+            <w:r>
+              <w:rPr>
+                <w:noProof/>
+                <w:webHidden/>
+              </w:rPr>
+              <w:t>11</w:t>
+            </w:r>
+            <w:r>
+              <w:rPr>
+                <w:noProof/>
+                <w:webHidden/>
+              </w:rPr>
+              <w:fldChar w:fldCharType="end"/>
+            </w:r>
+          </w:hyperlink>
+        </w:p>
+        <w:p>
+          <w:pPr>
+            <w:pStyle w:val="TOC1"/>
+            <w:tabs>
+              <w:tab w:val="right" w:leader="dot" w:pos="9345"/>
+            </w:tabs>
+            <w:rPr>
+              <w:rFonts w:eastAsiaTheme="minorEastAsia"/>
+              <w:noProof/>
+              <w:lang w:val="en-US"/>
+            </w:rPr>
+          </w:pPr>
+          <w:hyperlink w:anchor="_Toc409426847" w:history="1">
+            <w:r>
+              <w:rPr>
+                <w:rStyle w:val="Hyperlink"/>
+                <w:noProof/>
+              </w:rPr>
+              <w:t>Выводы</w:t>
+            </w:r>
+            <w:r>
+              <w:rPr>
+                <w:noProof/>
+                <w:webHidden/>
+              </w:rPr>
+              <w:tab/>
+            </w:r>
+            <w:r>
+              <w:rPr>
+                <w:noProof/>
+                <w:webHidden/>
+              </w:rPr>
+              <w:fldChar w:fldCharType="begin"/>
+            </w:r>
+            <w:r>
+              <w:rPr>
+                <w:noProof/>
+                <w:webHidden/>
+              </w:rPr>
+              <w:instrText xml:space="preserve"> PAGEREF _Toc409426847 \h </w:instrText>
+            </w:r>
+            <w:r>
+              <w:rPr>
+                <w:noProof/>
+                <w:webHidden/>
+              </w:rPr>
+            </w:r>
+            <w:r>
+              <w:rPr>
+                <w:noProof/>
+                <w:webHidden/>
+              </w:rPr>
+              <w:fldChar w:fldCharType="separate"/>
+            </w:r>
+            <w:r>
+              <w:rPr>
+                <w:noProof/>
+                <w:webHidden/>
+              </w:rPr>
+              <w:t>12</w:t>
+            </w:r>
+            <w:r>
+              <w:rPr>
+                <w:noProof/>
+                <w:webHidden/>
+              </w:rPr>
+              <w:fldChar w:fldCharType="end"/>
+            </w:r>
+          </w:hyperlink>
+        </w:p>
+        <w:p>
+          <w:pPr>
+            <w:pStyle w:val="TOC1"/>
+            <w:tabs>
+              <w:tab w:val="right" w:leader="dot" w:pos="9345"/>
+            </w:tabs>
+            <w:rPr>
+              <w:rFonts w:eastAsiaTheme="minorEastAsia"/>
+              <w:noProof/>
+              <w:lang w:val="en-US"/>
+            </w:rPr>
+          </w:pPr>
+          <w:hyperlink w:anchor="_Toc409426848" w:history="1">
+            <w:r>
+              <w:rPr>
+                <w:rStyle w:val="Hyperlink"/>
+                <w:noProof/>
+              </w:rPr>
+              <w:t>Список использованной литературы</w:t>
+            </w:r>
+            <w:r>
+              <w:rPr>
+                <w:noProof/>
+                <w:webHidden/>
+              </w:rPr>
+              <w:tab/>
+            </w:r>
+            <w:r>
+              <w:rPr>
+                <w:noProof/>
+                <w:webHidden/>
+              </w:rPr>
+              <w:fldChar w:fldCharType="begin"/>
+            </w:r>
+            <w:r>
+              <w:rPr>
+                <w:noProof/>
+                <w:webHidden/>
+              </w:rPr>
+              <w:instrText xml:space="preserve"> PAGEREF _Toc409426848 \h </w:instrText>
+            </w:r>
+            <w:r>
+              <w:rPr>
+                <w:noProof/>
+                <w:webHidden/>
+              </w:rPr>
+            </w:r>
+            <w:r>
+              <w:rPr>
+                <w:noProof/>
+                <w:webHidden/>
+              </w:rPr>
+              <w:fldChar w:fldCharType="separate"/>
+            </w:r>
+            <w:r>
+              <w:rPr>
+                <w:noProof/>
+                <w:webHidden/>
+              </w:rPr>
+              <w:t>13</w:t>
+            </w:r>
+            <w:r>
+              <w:rPr>
+                <w:noProof/>
+                <w:webHidden/>
+              </w:rPr>
+              <w:fldChar w:fldCharType="end"/>
+            </w:r>
+          </w:hyperlink>
+        </w:p>
+        <w:p>
+          <w:r>
+            <w:rPr>
+              <w:b/>
+              <w:bCs/>
+              <w:noProof/>
+            </w:rPr>
+            <w:fldChar w:fldCharType="end"/>
+          </w:r>
+        </w:p>
+      </w:sdtContent>
+    </w:sdt>
+    <w:p>
+      <w:pPr>
+        <w:rPr>
+          <w:rFonts w:asciiTheme="majorHAnsi" w:eastAsiaTheme="majorEastAsia" w:hAnsiTheme="majorHAnsi" w:cstheme="majorBidi"/>
+          <w:b/>
+          <w:bCs/>
+          <w:color w:val="365F91" w:themeColor="accent1" w:themeShade="BF"/>
+          <w:sz w:val="28"/>
+          <w:szCs w:val="28"/>
+        </w:rPr>
+      </w:pPr>
+      <w:r>
+        <w:br w:type="page"/>
+      </w:r>
+    </w:p>
+    <w:p>
+      <w:pPr>
+        <w:pStyle w:val="Heading1"/>
+      </w:pPr>
+      <w:bookmarkStart w:id="0" w:name="_Toc409426837"/>
+      <w:r>
+        <w:lastRenderedPageBreak/>
         <w:t>Постановка задачи</w:t>
       </w:r>
+      <w:bookmarkEnd w:id="0"/>
     </w:p>
     <w:p/>
     <w:p>
@@ -30,7 +936,7 @@
     </w:p>
     <w:p>
       <w:pPr>
-        <w:pStyle w:val="a3"/>
+        <w:pStyle w:val="ListParagraph"/>
         <w:numPr>
           <w:ilvl w:val="0"/>
           <w:numId w:val="1"/>
@@ -62,7 +968,7 @@
     </w:p>
     <w:p>
       <w:pPr>
-        <w:pStyle w:val="a3"/>
+        <w:pStyle w:val="ListParagraph"/>
         <w:numPr>
           <w:ilvl w:val="0"/>
           <w:numId w:val="1"/>
@@ -84,7 +990,7 @@
     </w:p>
     <w:p>
       <w:pPr>
-        <w:pStyle w:val="a3"/>
+        <w:pStyle w:val="ListParagraph"/>
         <w:numPr>
           <w:ilvl w:val="0"/>
           <w:numId w:val="1"/>
@@ -106,7 +1012,7 @@
     </w:p>
     <w:p>
       <w:pPr>
-        <w:pStyle w:val="a3"/>
+        <w:pStyle w:val="ListParagraph"/>
         <w:numPr>
           <w:ilvl w:val="0"/>
           <w:numId w:val="1"/>
@@ -128,7 +1034,7 @@
     </w:p>
     <w:p>
       <w:pPr>
-        <w:pStyle w:val="a3"/>
+        <w:pStyle w:val="ListParagraph"/>
         <w:numPr>
           <w:ilvl w:val="0"/>
           <w:numId w:val="1"/>
@@ -223,12 +1129,14 @@
     </w:p>
     <w:p>
       <w:pPr>
-        <w:pStyle w:val="1"/>
-      </w:pPr>
+        <w:pStyle w:val="Heading1"/>
+      </w:pPr>
+      <w:bookmarkStart w:id="1" w:name="_Toc409426838"/>
       <w:r>
         <w:lastRenderedPageBreak/>
         <w:t>Введение</w:t>
       </w:r>
+      <w:bookmarkEnd w:id="1"/>
     </w:p>
     <w:p>
       <w:pPr>
@@ -249,12 +1157,14 @@
     </w:p>
     <w:p>
       <w:pPr>
-        <w:pStyle w:val="1"/>
-      </w:pPr>
+        <w:pStyle w:val="Heading1"/>
+      </w:pPr>
+      <w:bookmarkStart w:id="2" w:name="_Toc409426839"/>
       <w:r>
         <w:lastRenderedPageBreak/>
         <w:t>Анализ поставленной задачи</w:t>
       </w:r>
+      <w:bookmarkEnd w:id="2"/>
     </w:p>
     <w:p>
       <w:pPr>
@@ -271,12 +1181,14 @@
     </w:p>
     <w:p>
       <w:pPr>
-        <w:pStyle w:val="1"/>
-      </w:pPr>
+        <w:pStyle w:val="Heading1"/>
+      </w:pPr>
+      <w:bookmarkStart w:id="3" w:name="_Toc409426840"/>
       <w:r>
         <w:lastRenderedPageBreak/>
         <w:t>Функциональное проектирование аппаратной части</w:t>
       </w:r>
+      <w:bookmarkEnd w:id="3"/>
     </w:p>
     <w:p/>
     <w:p>
@@ -286,12 +1198,14 @@
     </w:p>
     <w:p>
       <w:pPr>
-        <w:pStyle w:val="1"/>
-      </w:pPr>
+        <w:pStyle w:val="Heading1"/>
+      </w:pPr>
+      <w:bookmarkStart w:id="4" w:name="_Toc409426841"/>
       <w:r>
         <w:lastRenderedPageBreak/>
         <w:t>Разработка принципиальной схемы аппаратной части</w:t>
       </w:r>
+      <w:bookmarkEnd w:id="4"/>
     </w:p>
     <w:p>
       <w:r>
@@ -300,27 +1214,1091 @@
     </w:p>
     <w:p>
       <w:pPr>
-        <w:pStyle w:val="1"/>
+        <w:pStyle w:val="Heading1"/>
       </w:pPr>
       <w:r>
         <w:lastRenderedPageBreak/>
-        <w:t>Обоснование выбранной элементной базы микросхем</w:t>
+        <w:t>Выбор</w:t>
+      </w:r>
+      <w:r>
+        <w:t xml:space="preserve"> компонентов проектируемой системы</w:t>
+      </w:r>
+    </w:p>
+    <w:p>
+      <w:pPr>
+        <w:pStyle w:val="Heading2"/>
+      </w:pPr>
+    </w:p>
+    <w:p>
+      <w:pPr>
+        <w:pStyle w:val="Heading2"/>
+      </w:pPr>
+      <w:r>
+        <w:t>Корпус для блока управления</w:t>
+      </w:r>
+    </w:p>
+    <w:p>
+      <w:pPr>
+        <w:rPr>
+          <w:rFonts w:ascii="Times New Roman" w:hAnsi="Times New Roman" w:cs="Times New Roman"/>
+          <w:sz w:val="28"/>
+          <w:szCs w:val="28"/>
+        </w:rPr>
+      </w:pPr>
+      <w:r>
+        <w:rPr>
+          <w:rFonts w:ascii="Times New Roman" w:hAnsi="Times New Roman" w:cs="Times New Roman"/>
+          <w:sz w:val="28"/>
+          <w:szCs w:val="28"/>
+        </w:rPr>
+        <w:t xml:space="preserve">В качестве корпуса для блока управления взят корпус неработающего свитча </w:t>
+      </w:r>
+      <w:hyperlink r:id="rId7" w:anchor="inbox/104853425" w:history="1">
+        <w:r>
+          <w:rPr>
+            <w:rFonts w:ascii="Times New Roman" w:hAnsi="Times New Roman" w:cs="Times New Roman"/>
+            <w:sz w:val="28"/>
+            <w:szCs w:val="28"/>
+          </w:rPr>
+          <w:t>d-</w:t>
+        </w:r>
+        <w:proofErr w:type="spellStart"/>
+        <w:r>
+          <w:rPr>
+            <w:rFonts w:ascii="Times New Roman" w:hAnsi="Times New Roman" w:cs="Times New Roman"/>
+            <w:sz w:val="28"/>
+            <w:szCs w:val="28"/>
+          </w:rPr>
+          <w:t>link</w:t>
+        </w:r>
+        <w:proofErr w:type="spellEnd"/>
+        <w:r>
+          <w:rPr>
+            <w:rFonts w:ascii="Times New Roman" w:hAnsi="Times New Roman" w:cs="Times New Roman"/>
+            <w:sz w:val="28"/>
+            <w:szCs w:val="28"/>
+          </w:rPr>
+          <w:t xml:space="preserve"> dgs-1008d</w:t>
+        </w:r>
+      </w:hyperlink>
+      <w:r>
+        <w:rPr>
+          <w:rFonts w:ascii="Times New Roman" w:hAnsi="Times New Roman" w:cs="Times New Roman"/>
+          <w:sz w:val="28"/>
+          <w:szCs w:val="28"/>
+        </w:rPr>
+        <w:t xml:space="preserve">. Так же использованы </w:t>
+      </w:r>
+      <w:proofErr w:type="spellStart"/>
+      <w:r>
+        <w:rPr>
+          <w:rFonts w:ascii="Times New Roman" w:hAnsi="Times New Roman" w:cs="Times New Roman"/>
+          <w:sz w:val="28"/>
+          <w:szCs w:val="28"/>
+        </w:rPr>
+        <w:t>ethernet</w:t>
+      </w:r>
+      <w:proofErr w:type="spellEnd"/>
+      <w:r>
+        <w:rPr>
+          <w:rFonts w:ascii="Times New Roman" w:hAnsi="Times New Roman" w:cs="Times New Roman"/>
+          <w:sz w:val="28"/>
+          <w:szCs w:val="28"/>
+        </w:rPr>
+        <w:t xml:space="preserve"> порты для подключения пультов игроков и разъем питания стандарта 2.1 mm. </w:t>
+      </w:r>
+    </w:p>
+    <w:p>
+      <w:r>
+        <w:rPr>
+          <w:noProof/>
+          <w:lang w:val="en-US"/>
+        </w:rPr>
+        <w:drawing>
+          <wp:inline distT="0" distB="0" distL="0" distR="0" wp14:anchorId="2B4F9B69" wp14:editId="2809C8D0">
+            <wp:extent cx="2094614" cy="765544"/>
+            <wp:effectExtent l="0" t="0" r="1270" b="0"/>
+            <wp:docPr id="2" name="Picture 2" descr="https://apollo.open-resource.org/_media/blog:2012-02-10:d-link-dgs-1008d.jpg?w=235&amp;tok=ceea4b"/>
+            <wp:cNvGraphicFramePr>
+              <a:graphicFrameLocks xmlns:a="http://schemas.openxmlformats.org/drawingml/2006/main" noChangeAspect="1"/>
+            </wp:cNvGraphicFramePr>
+            <a:graphic xmlns:a="http://schemas.openxmlformats.org/drawingml/2006/main">
+              <a:graphicData uri="http://schemas.openxmlformats.org/drawingml/2006/picture">
+                <pic:pic xmlns:pic="http://schemas.openxmlformats.org/drawingml/2006/picture">
+                  <pic:nvPicPr>
+                    <pic:cNvPr id="0" name="Picture 6" descr="https://apollo.open-resource.org/_media/blog:2012-02-10:d-link-dgs-1008d.jpg?w=235&amp;tok=ceea4b"/>
+                    <pic:cNvPicPr>
+                      <a:picLocks noChangeAspect="1" noChangeArrowheads="1"/>
+                    </pic:cNvPicPr>
+                  </pic:nvPicPr>
+                  <pic:blipFill rotWithShape="1">
+                    <a:blip r:embed="rId8">
+                      <a:extLst>
+                        <a:ext uri="{28A0092B-C50C-407E-A947-70E740481C1C}">
+                          <a14:useLocalDpi xmlns:a14="http://schemas.microsoft.com/office/drawing/2010/main" val="0"/>
+                        </a:ext>
+                      </a:extLst>
+                    </a:blip>
+                    <a:srcRect l="2370" t="19491" r="4255" b="19491"/>
+                    <a:stretch/>
+                  </pic:blipFill>
+                  <pic:spPr bwMode="auto">
+                    <a:xfrm>
+                      <a:off x="0" y="0"/>
+                      <a:ext cx="2094817" cy="765618"/>
+                    </a:xfrm>
+                    <a:prstGeom prst="rect">
+                      <a:avLst/>
+                    </a:prstGeom>
+                    <a:noFill/>
+                    <a:ln>
+                      <a:noFill/>
+                    </a:ln>
+                    <a:extLst>
+                      <a:ext uri="{53640926-AAD7-44D8-BBD7-CCE9431645EC}">
+                        <a14:shadowObscured xmlns:a14="http://schemas.microsoft.com/office/drawing/2010/main"/>
+                      </a:ext>
+                    </a:extLst>
+                  </pic:spPr>
+                </pic:pic>
+              </a:graphicData>
+            </a:graphic>
+          </wp:inline>
+        </w:drawing>
+      </w:r>
+    </w:p>
+    <w:p>
+      <w:pPr>
+        <w:pStyle w:val="Heading2"/>
+      </w:pPr>
+      <w:r>
+        <w:t>Основное вычислительное устройство</w:t>
+      </w:r>
+    </w:p>
+    <w:p>
+      <w:pPr>
+        <w:rPr>
+          <w:rFonts w:ascii="Times New Roman" w:hAnsi="Times New Roman" w:cs="Times New Roman"/>
+          <w:sz w:val="28"/>
+          <w:szCs w:val="28"/>
+        </w:rPr>
+      </w:pPr>
+      <w:r>
+        <w:rPr>
+          <w:rFonts w:ascii="Times New Roman" w:hAnsi="Times New Roman" w:cs="Times New Roman"/>
+          <w:sz w:val="28"/>
+          <w:szCs w:val="28"/>
+        </w:rPr>
+        <w:t>Принято решение взять основным процессорным устройством программируемую плату Arduino.</w:t>
+      </w:r>
+    </w:p>
+    <w:p>
+      <w:pPr>
+        <w:rPr>
+          <w:rFonts w:ascii="Times New Roman" w:hAnsi="Times New Roman" w:cs="Times New Roman"/>
+          <w:sz w:val="28"/>
+          <w:szCs w:val="28"/>
+        </w:rPr>
+      </w:pPr>
+      <w:r>
+        <w:rPr>
+          <w:rFonts w:ascii="Times New Roman" w:hAnsi="Times New Roman" w:cs="Times New Roman"/>
+          <w:sz w:val="28"/>
+          <w:szCs w:val="28"/>
+        </w:rPr>
+        <w:t xml:space="preserve">Необходимое количество портов ввода-вывода присутствует у Arduino Uno и Arduino </w:t>
+      </w:r>
+      <w:proofErr w:type="spellStart"/>
+      <w:r>
+        <w:rPr>
+          <w:rFonts w:ascii="Times New Roman" w:hAnsi="Times New Roman" w:cs="Times New Roman"/>
+          <w:sz w:val="28"/>
+          <w:szCs w:val="28"/>
+        </w:rPr>
+        <w:t>Nano</w:t>
+      </w:r>
+      <w:proofErr w:type="spellEnd"/>
+      <w:r>
+        <w:rPr>
+          <w:rFonts w:ascii="Times New Roman" w:hAnsi="Times New Roman" w:cs="Times New Roman"/>
+          <w:sz w:val="28"/>
+          <w:szCs w:val="28"/>
+        </w:rPr>
+        <w:t xml:space="preserve">. </w:t>
+      </w:r>
+      <w:proofErr w:type="gramStart"/>
+      <w:r>
+        <w:rPr>
+          <w:rFonts w:ascii="Times New Roman" w:hAnsi="Times New Roman" w:cs="Times New Roman"/>
+          <w:sz w:val="28"/>
+          <w:szCs w:val="28"/>
+        </w:rPr>
+        <w:t xml:space="preserve">Arduino Uno использовалось на этапе </w:t>
+      </w:r>
+      <w:proofErr w:type="spellStart"/>
+      <w:r>
+        <w:rPr>
+          <w:rFonts w:ascii="Times New Roman" w:hAnsi="Times New Roman" w:cs="Times New Roman"/>
+          <w:sz w:val="28"/>
+          <w:szCs w:val="28"/>
+        </w:rPr>
+        <w:t>прототипирования</w:t>
+      </w:r>
+      <w:proofErr w:type="spellEnd"/>
+      <w:r>
+        <w:rPr>
+          <w:rFonts w:ascii="Times New Roman" w:hAnsi="Times New Roman" w:cs="Times New Roman"/>
+          <w:sz w:val="28"/>
+          <w:szCs w:val="28"/>
+        </w:rPr>
+        <w:t xml:space="preserve"> устройства.</w:t>
+      </w:r>
+      <w:proofErr w:type="gramEnd"/>
+      <w:r>
+        <w:rPr>
+          <w:rFonts w:ascii="Times New Roman" w:hAnsi="Times New Roman" w:cs="Times New Roman"/>
+          <w:sz w:val="28"/>
+          <w:szCs w:val="28"/>
+        </w:rPr>
+        <w:t xml:space="preserve"> В конечном устройстве используется Arduino </w:t>
+      </w:r>
+      <w:proofErr w:type="spellStart"/>
+      <w:r>
+        <w:rPr>
+          <w:rFonts w:ascii="Times New Roman" w:hAnsi="Times New Roman" w:cs="Times New Roman"/>
+          <w:sz w:val="28"/>
+          <w:szCs w:val="28"/>
+        </w:rPr>
+        <w:t>Nano</w:t>
+      </w:r>
+      <w:proofErr w:type="spellEnd"/>
+      <w:r>
+        <w:rPr>
+          <w:rFonts w:ascii="Times New Roman" w:hAnsi="Times New Roman" w:cs="Times New Roman"/>
+          <w:sz w:val="28"/>
+          <w:szCs w:val="28"/>
+        </w:rPr>
+        <w:t xml:space="preserve"> из-за меньших размеров платы, а так же наличия порта формата </w:t>
+      </w:r>
+      <w:proofErr w:type="spellStart"/>
+      <w:r>
+        <w:rPr>
+          <w:rFonts w:ascii="Times New Roman" w:hAnsi="Times New Roman" w:cs="Times New Roman"/>
+          <w:sz w:val="28"/>
+          <w:szCs w:val="28"/>
+        </w:rPr>
+        <w:t>microUSB</w:t>
+      </w:r>
+      <w:proofErr w:type="spellEnd"/>
+      <w:r>
+        <w:rPr>
+          <w:rFonts w:ascii="Times New Roman" w:hAnsi="Times New Roman" w:cs="Times New Roman"/>
+          <w:sz w:val="28"/>
+          <w:szCs w:val="28"/>
+        </w:rPr>
+        <w:t xml:space="preserve">, который позволяет использовать большинство зарядных устройств </w:t>
+      </w:r>
+      <w:proofErr w:type="gramStart"/>
+      <w:r>
+        <w:rPr>
+          <w:rFonts w:ascii="Times New Roman" w:hAnsi="Times New Roman" w:cs="Times New Roman"/>
+          <w:sz w:val="28"/>
+          <w:szCs w:val="28"/>
+        </w:rPr>
+        <w:t>с</w:t>
+      </w:r>
+      <w:proofErr w:type="gramEnd"/>
+      <w:r>
+        <w:rPr>
+          <w:rFonts w:ascii="Times New Roman" w:hAnsi="Times New Roman" w:cs="Times New Roman"/>
+          <w:sz w:val="28"/>
+          <w:szCs w:val="28"/>
+        </w:rPr>
+        <w:t xml:space="preserve"> </w:t>
+      </w:r>
+      <w:proofErr w:type="gramStart"/>
+      <w:r>
+        <w:rPr>
+          <w:rFonts w:ascii="Times New Roman" w:hAnsi="Times New Roman" w:cs="Times New Roman"/>
+          <w:sz w:val="28"/>
+          <w:szCs w:val="28"/>
+        </w:rPr>
+        <w:t>данным</w:t>
+      </w:r>
+      <w:proofErr w:type="gramEnd"/>
+      <w:r>
+        <w:rPr>
+          <w:rFonts w:ascii="Times New Roman" w:hAnsi="Times New Roman" w:cs="Times New Roman"/>
+          <w:sz w:val="28"/>
+          <w:szCs w:val="28"/>
+        </w:rPr>
+        <w:t xml:space="preserve"> портом, от отличии от порта формата USB type B.</w:t>
+      </w:r>
+    </w:p>
+    <w:p>
+      <w:pPr>
+        <w:pStyle w:val="Heading2"/>
+      </w:pPr>
+      <w:r>
+        <w:t>Регистры памяти</w:t>
+      </w:r>
+    </w:p>
+    <w:p>
+      <w:pPr>
+        <w:rPr>
+          <w:rFonts w:ascii="Times New Roman" w:hAnsi="Times New Roman" w:cs="Times New Roman"/>
+          <w:sz w:val="28"/>
+          <w:szCs w:val="28"/>
+        </w:rPr>
+      </w:pPr>
+      <w:r>
+        <w:rPr>
+          <w:rFonts w:ascii="Times New Roman" w:hAnsi="Times New Roman" w:cs="Times New Roman"/>
+          <w:sz w:val="28"/>
+          <w:szCs w:val="28"/>
+        </w:rPr>
+        <w:t>Микросхема IN74HC595AN производства ОАО «Интеграл</w:t>
+      </w:r>
+      <w:r>
+        <w:rPr>
+          <w:rFonts w:ascii="Times New Roman" w:hAnsi="Times New Roman" w:cs="Times New Roman"/>
+          <w:sz w:val="28"/>
+          <w:szCs w:val="28"/>
+        </w:rPr>
+        <w:t xml:space="preserve">» </w:t>
+      </w:r>
+      <w:r>
+        <w:rPr>
+          <w:rFonts w:ascii="Times New Roman" w:hAnsi="Times New Roman" w:cs="Times New Roman"/>
+          <w:sz w:val="28"/>
+          <w:szCs w:val="28"/>
+        </w:rPr>
+        <w:t xml:space="preserve">представляет собой восьмиразрядный сдвиговый регистр с последовательным входом и регистр хранения параллельным и последовательным выходом. Регистр имеет возможность перевода выходов в </w:t>
+      </w:r>
+      <w:proofErr w:type="spellStart"/>
+      <w:r>
+        <w:rPr>
+          <w:rFonts w:ascii="Times New Roman" w:hAnsi="Times New Roman" w:cs="Times New Roman"/>
+          <w:sz w:val="28"/>
+          <w:szCs w:val="28"/>
+        </w:rPr>
+        <w:t>высокоимпедансное</w:t>
+      </w:r>
+      <w:proofErr w:type="spellEnd"/>
+      <w:r>
+        <w:rPr>
+          <w:rFonts w:ascii="Times New Roman" w:hAnsi="Times New Roman" w:cs="Times New Roman"/>
+          <w:sz w:val="28"/>
+          <w:szCs w:val="28"/>
+        </w:rPr>
+        <w:t xml:space="preserve"> состояние.</w:t>
+      </w:r>
+      <w:r>
+        <w:rPr>
+          <w:rFonts w:ascii="Times New Roman" w:hAnsi="Times New Roman" w:cs="Times New Roman"/>
+          <w:sz w:val="28"/>
+          <w:szCs w:val="28"/>
+        </w:rPr>
+        <w:t xml:space="preserve">  Подходит по своим характеристикам  (цена, вольтаж, рабочая частота, температурный диапазон) для работы с Arduino и позволяет создавать регистры большей емкости.</w:t>
+      </w:r>
+    </w:p>
+    <w:p>
+      <w:pPr>
+        <w:pStyle w:val="Heading2"/>
+      </w:pPr>
+      <w:r>
+        <w:t>Схема устранения дребезга сигнала</w:t>
+      </w:r>
+    </w:p>
+    <w:p>
+      <w:proofErr w:type="gramStart"/>
+      <w:r>
+        <w:t>Для</w:t>
+      </w:r>
+      <w:proofErr w:type="gramEnd"/>
+      <w:r>
+        <w:t xml:space="preserve"> </w:t>
+      </w:r>
+      <w:proofErr w:type="gramStart"/>
+      <w:r>
+        <w:t>устранение</w:t>
+      </w:r>
+      <w:proofErr w:type="gramEnd"/>
+      <w:r>
+        <w:t xml:space="preserve"> дребезга сигнала на кнопке используется подтягивающий </w:t>
+      </w:r>
+      <w:proofErr w:type="spellStart"/>
+      <w:r>
+        <w:t>резистр</w:t>
+      </w:r>
+      <w:proofErr w:type="spellEnd"/>
+      <w:r>
+        <w:t xml:space="preserve"> на 10 </w:t>
+      </w:r>
+      <w:proofErr w:type="spellStart"/>
+      <w:r>
+        <w:t>кОМ</w:t>
+      </w:r>
+      <w:proofErr w:type="spellEnd"/>
+      <w:r>
+        <w:t xml:space="preserve"> и конденсатор на 1 мкФ. Время установления сигнала </w:t>
+      </w:r>
+      <w:r>
+        <w:rPr>
+          <w:lang w:val="en-US"/>
+        </w:rPr>
+        <w:t>t</w:t>
+      </w:r>
+      <w:r>
+        <w:t xml:space="preserve"> = </w:t>
+      </w:r>
+      <w:r>
+        <w:rPr>
+          <w:lang w:val="en-US"/>
+        </w:rPr>
+        <w:t>R</w:t>
+      </w:r>
+      <w:r>
+        <w:t>*</w:t>
+      </w:r>
+      <w:r>
+        <w:rPr>
+          <w:lang w:val="en-US"/>
+        </w:rPr>
+        <w:t>C</w:t>
+      </w:r>
+      <w:r>
+        <w:t xml:space="preserve">= 10000*0.000001 = 0.01 </w:t>
+      </w:r>
+      <w:r>
+        <w:t>секунды, что не влияет на быстродействие системы и возможности человеческой реакции.</w:t>
+      </w:r>
+    </w:p>
+    <w:p>
+      <w:r>
+        <w:rPr>
+          <w:noProof/>
+          <w:lang w:val="en-US"/>
+        </w:rPr>
+        <w:lastRenderedPageBreak/>
+        <w:drawing>
+          <wp:inline distT="0" distB="0" distL="0" distR="0">
+            <wp:extent cx="5795010" cy="1807845"/>
+            <wp:effectExtent l="0" t="0" r="0" b="1905"/>
+            <wp:docPr id="10" name="Picture 10"/>
+            <wp:cNvGraphicFramePr>
+              <a:graphicFrameLocks xmlns:a="http://schemas.openxmlformats.org/drawingml/2006/main" noChangeAspect="1"/>
+            </wp:cNvGraphicFramePr>
+            <a:graphic xmlns:a="http://schemas.openxmlformats.org/drawingml/2006/main">
+              <a:graphicData uri="http://schemas.openxmlformats.org/drawingml/2006/picture">
+                <pic:pic xmlns:pic="http://schemas.openxmlformats.org/drawingml/2006/picture">
+                  <pic:nvPicPr>
+                    <pic:cNvPr id="0" name="Picture 22"/>
+                    <pic:cNvPicPr>
+                      <a:picLocks noChangeAspect="1" noChangeArrowheads="1"/>
+                    </pic:cNvPicPr>
+                  </pic:nvPicPr>
+                  <pic:blipFill>
+                    <a:blip r:embed="rId9">
+                      <a:extLst>
+                        <a:ext uri="{28A0092B-C50C-407E-A947-70E740481C1C}">
+                          <a14:useLocalDpi xmlns:a14="http://schemas.microsoft.com/office/drawing/2010/main" val="0"/>
+                        </a:ext>
+                      </a:extLst>
+                    </a:blip>
+                    <a:srcRect/>
+                    <a:stretch>
+                      <a:fillRect/>
+                    </a:stretch>
+                  </pic:blipFill>
+                  <pic:spPr bwMode="auto">
+                    <a:xfrm>
+                      <a:off x="0" y="0"/>
+                      <a:ext cx="5795010" cy="1807845"/>
+                    </a:xfrm>
+                    <a:prstGeom prst="rect">
+                      <a:avLst/>
+                    </a:prstGeom>
+                    <a:noFill/>
+                    <a:ln>
+                      <a:noFill/>
+                    </a:ln>
+                  </pic:spPr>
+                </pic:pic>
+              </a:graphicData>
+            </a:graphic>
+          </wp:inline>
+        </w:drawing>
+      </w:r>
+    </w:p>
+    <w:p>
+      <w:pPr>
+        <w:pStyle w:val="Heading2"/>
+      </w:pPr>
+      <w:r>
+        <w:t>Связь блока управления с пультами игроков</w:t>
+      </w:r>
+    </w:p>
+    <w:p>
+      <w:pPr>
+        <w:rPr>
+          <w:rFonts w:ascii="Times New Roman" w:hAnsi="Times New Roman" w:cs="Times New Roman"/>
+          <w:sz w:val="28"/>
+          <w:szCs w:val="28"/>
+        </w:rPr>
+      </w:pPr>
+      <w:r>
+        <w:rPr>
+          <w:rFonts w:ascii="Times New Roman" w:hAnsi="Times New Roman" w:cs="Times New Roman"/>
+          <w:sz w:val="28"/>
+          <w:szCs w:val="28"/>
+        </w:rPr>
+        <w:t xml:space="preserve">Разъем RJ-45 является распространенным портом для подключения персональных компьютеров к компьютерной сети. Так как пульт и кабель являются подвижными элементами системы, то велика вероятность выход из строя кабеля. Большинство </w:t>
+      </w:r>
+      <w:proofErr w:type="spellStart"/>
+      <w:r>
+        <w:rPr>
+          <w:rFonts w:ascii="Times New Roman" w:hAnsi="Times New Roman" w:cs="Times New Roman"/>
+          <w:sz w:val="28"/>
+          <w:szCs w:val="28"/>
+        </w:rPr>
+        <w:t>интелектуальных</w:t>
+      </w:r>
+      <w:proofErr w:type="spellEnd"/>
+      <w:r>
+        <w:rPr>
+          <w:rFonts w:ascii="Times New Roman" w:hAnsi="Times New Roman" w:cs="Times New Roman"/>
+          <w:sz w:val="28"/>
+          <w:szCs w:val="28"/>
+        </w:rPr>
+        <w:t xml:space="preserve"> игр проходит в местах, где установлены компьютеры, у которых можно позаимствовать кабель в случае поломки основного. Для работы пульта необходимо 4 контакта – 2 контакта для кнопки и 2 контакта для светодиода. Причем светодиод может и не использоваться – в этом случае достаточно двух контактов.</w:t>
+      </w:r>
+      <w:r>
+        <w:rPr>
+          <w:rFonts w:ascii="Times New Roman" w:hAnsi="Times New Roman" w:cs="Times New Roman"/>
+          <w:sz w:val="28"/>
+          <w:szCs w:val="28"/>
+        </w:rPr>
+        <w:br/>
+        <w:t>Для выбора контактов, необходимо рассмотреть способы обжима витой пары.</w:t>
+      </w:r>
+      <w:r>
+        <w:rPr>
+          <w:rFonts w:ascii="Times New Roman" w:hAnsi="Times New Roman" w:cs="Times New Roman"/>
+          <w:sz w:val="28"/>
+          <w:szCs w:val="28"/>
+        </w:rPr>
+        <w:br/>
+        <w:t>Контакты в прямом кабеле (straight through cable) на обоих концах имеют одинаковую последовательность:</w:t>
       </w:r>
     </w:p>
     <w:p/>
     <w:p>
+      <w:pPr>
+        <w:ind w:left="-851"/>
+      </w:pPr>
+      <w:r>
+        <w:rPr>
+          <w:noProof/>
+          <w:lang w:val="en-US"/>
+        </w:rPr>
+        <w:drawing>
+          <wp:inline distT="0" distB="0" distL="0" distR="0" wp14:anchorId="1A6999D9" wp14:editId="603FDBD8">
+            <wp:extent cx="3157870" cy="2094614"/>
+            <wp:effectExtent l="0" t="0" r="4445" b="1270"/>
+            <wp:docPr id="4" name="Picture 4" descr="RJ-45 TIA-568A Left.png"/>
+            <wp:cNvGraphicFramePr>
+              <a:graphicFrameLocks xmlns:a="http://schemas.openxmlformats.org/drawingml/2006/main" noChangeAspect="1"/>
+            </wp:cNvGraphicFramePr>
+            <a:graphic xmlns:a="http://schemas.openxmlformats.org/drawingml/2006/main">
+              <a:graphicData uri="http://schemas.openxmlformats.org/drawingml/2006/picture">
+                <pic:pic xmlns:pic="http://schemas.openxmlformats.org/drawingml/2006/picture">
+                  <pic:nvPicPr>
+                    <pic:cNvPr id="0" name="Picture 10" descr="RJ-45 TIA-568A Left.png"/>
+                    <pic:cNvPicPr>
+                      <a:picLocks noChangeAspect="1" noChangeArrowheads="1"/>
+                    </pic:cNvPicPr>
+                  </pic:nvPicPr>
+                  <pic:blipFill>
+                    <a:blip r:embed="rId10">
+                      <a:extLst>
+                        <a:ext uri="{28A0092B-C50C-407E-A947-70E740481C1C}">
+                          <a14:useLocalDpi xmlns:a14="http://schemas.microsoft.com/office/drawing/2010/main" val="0"/>
+                        </a:ext>
+                      </a:extLst>
+                    </a:blip>
+                    <a:srcRect/>
+                    <a:stretch>
+                      <a:fillRect/>
+                    </a:stretch>
+                  </pic:blipFill>
+                  <pic:spPr bwMode="auto">
+                    <a:xfrm>
+                      <a:off x="0" y="0"/>
+                      <a:ext cx="3158248" cy="2094865"/>
+                    </a:xfrm>
+                    <a:prstGeom prst="rect">
+                      <a:avLst/>
+                    </a:prstGeom>
+                    <a:noFill/>
+                    <a:ln>
+                      <a:noFill/>
+                    </a:ln>
+                  </pic:spPr>
+                </pic:pic>
+              </a:graphicData>
+            </a:graphic>
+          </wp:inline>
+        </w:drawing>
+      </w:r>
+      <w:r>
+        <w:t xml:space="preserve"> </w:t>
+      </w:r>
+      <w:r>
+        <w:rPr>
+          <w:noProof/>
+          <w:lang w:val="en-US"/>
+        </w:rPr>
+        <w:drawing>
+          <wp:inline distT="0" distB="0" distL="0" distR="0" wp14:anchorId="0CE1C849" wp14:editId="4CCD51B0">
+            <wp:extent cx="3157870" cy="2094614"/>
+            <wp:effectExtent l="0" t="0" r="4445" b="1270"/>
+            <wp:docPr id="5" name="Picture 5" descr="RJ-45 TIA-568A Right.png"/>
+            <wp:cNvGraphicFramePr>
+              <a:graphicFrameLocks xmlns:a="http://schemas.openxmlformats.org/drawingml/2006/main" noChangeAspect="1"/>
+            </wp:cNvGraphicFramePr>
+            <a:graphic xmlns:a="http://schemas.openxmlformats.org/drawingml/2006/main">
+              <a:graphicData uri="http://schemas.openxmlformats.org/drawingml/2006/picture">
+                <pic:pic xmlns:pic="http://schemas.openxmlformats.org/drawingml/2006/picture">
+                  <pic:nvPicPr>
+                    <pic:cNvPr id="0" name="Picture 12" descr="RJ-45 TIA-568A Right.png"/>
+                    <pic:cNvPicPr>
+                      <a:picLocks noChangeAspect="1" noChangeArrowheads="1"/>
+                    </pic:cNvPicPr>
+                  </pic:nvPicPr>
+                  <pic:blipFill>
+                    <a:blip r:embed="rId11">
+                      <a:extLst>
+                        <a:ext uri="{28A0092B-C50C-407E-A947-70E740481C1C}">
+                          <a14:useLocalDpi xmlns:a14="http://schemas.microsoft.com/office/drawing/2010/main" val="0"/>
+                        </a:ext>
+                      </a:extLst>
+                    </a:blip>
+                    <a:srcRect/>
+                    <a:stretch>
+                      <a:fillRect/>
+                    </a:stretch>
+                  </pic:blipFill>
+                  <pic:spPr bwMode="auto">
+                    <a:xfrm>
+                      <a:off x="0" y="0"/>
+                      <a:ext cx="3158249" cy="2094865"/>
+                    </a:xfrm>
+                    <a:prstGeom prst="rect">
+                      <a:avLst/>
+                    </a:prstGeom>
+                    <a:noFill/>
+                    <a:ln>
+                      <a:noFill/>
+                    </a:ln>
+                  </pic:spPr>
+                </pic:pic>
+              </a:graphicData>
+            </a:graphic>
+          </wp:inline>
+        </w:drawing>
+      </w:r>
+      <w:r>
+        <w:t xml:space="preserve"> </w:t>
+      </w:r>
+    </w:p>
+    <w:p>
+      <w:pPr>
+        <w:ind w:left="-851"/>
+      </w:pPr>
+      <w:bookmarkStart w:id="5" w:name="_GoBack"/>
+      <w:bookmarkEnd w:id="5"/>
+      <w:r>
+        <w:rPr>
+          <w:noProof/>
+          <w:lang w:val="en-US"/>
+        </w:rPr>
+        <w:lastRenderedPageBreak/>
+        <w:drawing>
+          <wp:inline distT="0" distB="0" distL="0" distR="0" wp14:anchorId="7BC3BD7A" wp14:editId="1F48EAC8">
+            <wp:extent cx="3030280" cy="2094614"/>
+            <wp:effectExtent l="0" t="0" r="0" b="1270"/>
+            <wp:docPr id="6" name="Picture 6" descr="RJ-45 TIA-568B Left.png"/>
+            <wp:cNvGraphicFramePr>
+              <a:graphicFrameLocks xmlns:a="http://schemas.openxmlformats.org/drawingml/2006/main" noChangeAspect="1"/>
+            </wp:cNvGraphicFramePr>
+            <a:graphic xmlns:a="http://schemas.openxmlformats.org/drawingml/2006/main">
+              <a:graphicData uri="http://schemas.openxmlformats.org/drawingml/2006/picture">
+                <pic:pic xmlns:pic="http://schemas.openxmlformats.org/drawingml/2006/picture">
+                  <pic:nvPicPr>
+                    <pic:cNvPr id="0" name="Picture 14" descr="RJ-45 TIA-568B Left.png"/>
+                    <pic:cNvPicPr>
+                      <a:picLocks noChangeAspect="1" noChangeArrowheads="1"/>
+                    </pic:cNvPicPr>
+                  </pic:nvPicPr>
+                  <pic:blipFill>
+                    <a:blip r:embed="rId12">
+                      <a:extLst>
+                        <a:ext uri="{28A0092B-C50C-407E-A947-70E740481C1C}">
+                          <a14:useLocalDpi xmlns:a14="http://schemas.microsoft.com/office/drawing/2010/main" val="0"/>
+                        </a:ext>
+                      </a:extLst>
+                    </a:blip>
+                    <a:srcRect/>
+                    <a:stretch>
+                      <a:fillRect/>
+                    </a:stretch>
+                  </pic:blipFill>
+                  <pic:spPr bwMode="auto">
+                    <a:xfrm>
+                      <a:off x="0" y="0"/>
+                      <a:ext cx="3030280" cy="2094614"/>
+                    </a:xfrm>
+                    <a:prstGeom prst="rect">
+                      <a:avLst/>
+                    </a:prstGeom>
+                    <a:noFill/>
+                    <a:ln>
+                      <a:noFill/>
+                    </a:ln>
+                  </pic:spPr>
+                </pic:pic>
+              </a:graphicData>
+            </a:graphic>
+          </wp:inline>
+        </w:drawing>
+      </w:r>
+      <w:r>
+        <w:t xml:space="preserve"> </w:t>
+      </w:r>
+      <w:r>
+        <w:rPr>
+          <w:noProof/>
+          <w:lang w:val="en-US"/>
+        </w:rPr>
+        <w:drawing>
+          <wp:inline distT="0" distB="0" distL="0" distR="0" wp14:anchorId="4B63BF11" wp14:editId="4CA5C2CC">
+            <wp:extent cx="3370521" cy="2094614"/>
+            <wp:effectExtent l="0" t="0" r="1905" b="1270"/>
+            <wp:docPr id="7" name="Picture 7" descr="RJ-45 TIA-568B Right.png"/>
+            <wp:cNvGraphicFramePr>
+              <a:graphicFrameLocks xmlns:a="http://schemas.openxmlformats.org/drawingml/2006/main" noChangeAspect="1"/>
+            </wp:cNvGraphicFramePr>
+            <a:graphic xmlns:a="http://schemas.openxmlformats.org/drawingml/2006/main">
+              <a:graphicData uri="http://schemas.openxmlformats.org/drawingml/2006/picture">
+                <pic:pic xmlns:pic="http://schemas.openxmlformats.org/drawingml/2006/picture">
+                  <pic:nvPicPr>
+                    <pic:cNvPr id="0" name="Picture 16" descr="RJ-45 TIA-568B Right.png"/>
+                    <pic:cNvPicPr>
+                      <a:picLocks noChangeAspect="1" noChangeArrowheads="1"/>
+                    </pic:cNvPicPr>
+                  </pic:nvPicPr>
+                  <pic:blipFill>
+                    <a:blip r:embed="rId13">
+                      <a:extLst>
+                        <a:ext uri="{28A0092B-C50C-407E-A947-70E740481C1C}">
+                          <a14:useLocalDpi xmlns:a14="http://schemas.microsoft.com/office/drawing/2010/main" val="0"/>
+                        </a:ext>
+                      </a:extLst>
+                    </a:blip>
+                    <a:srcRect/>
+                    <a:stretch>
+                      <a:fillRect/>
+                    </a:stretch>
+                  </pic:blipFill>
+                  <pic:spPr bwMode="auto">
+                    <a:xfrm>
+                      <a:off x="0" y="0"/>
+                      <a:ext cx="3370925" cy="2094865"/>
+                    </a:xfrm>
+                    <a:prstGeom prst="rect">
+                      <a:avLst/>
+                    </a:prstGeom>
+                    <a:noFill/>
+                    <a:ln>
+                      <a:noFill/>
+                    </a:ln>
+                  </pic:spPr>
+                </pic:pic>
+              </a:graphicData>
+            </a:graphic>
+          </wp:inline>
+        </w:drawing>
+      </w:r>
+    </w:p>
+    <w:p>
+      <w:pPr>
+        <w:rPr>
+          <w:rFonts w:ascii="Times New Roman" w:hAnsi="Times New Roman" w:cs="Times New Roman"/>
+          <w:sz w:val="28"/>
+          <w:szCs w:val="28"/>
+        </w:rPr>
+      </w:pPr>
+      <w:r>
+        <w:rPr>
+          <w:rFonts w:ascii="Times New Roman" w:hAnsi="Times New Roman" w:cs="Times New Roman"/>
+          <w:sz w:val="28"/>
+          <w:szCs w:val="28"/>
+        </w:rPr>
+        <w:t xml:space="preserve">Перекрестный кабель (crossover cable) для скорости 100 </w:t>
+      </w:r>
+      <w:proofErr w:type="spellStart"/>
+      <w:r>
+        <w:rPr>
+          <w:rFonts w:ascii="Times New Roman" w:hAnsi="Times New Roman" w:cs="Times New Roman"/>
+          <w:sz w:val="28"/>
+          <w:szCs w:val="28"/>
+        </w:rPr>
+        <w:t>мбит</w:t>
+      </w:r>
+      <w:proofErr w:type="spellEnd"/>
+      <w:r>
+        <w:rPr>
+          <w:rFonts w:ascii="Times New Roman" w:hAnsi="Times New Roman" w:cs="Times New Roman"/>
+          <w:sz w:val="28"/>
+          <w:szCs w:val="28"/>
+        </w:rPr>
+        <w:t>/</w:t>
+      </w:r>
+      <w:proofErr w:type="gramStart"/>
+      <w:r>
+        <w:rPr>
+          <w:rFonts w:ascii="Times New Roman" w:hAnsi="Times New Roman" w:cs="Times New Roman"/>
+          <w:sz w:val="28"/>
+          <w:szCs w:val="28"/>
+        </w:rPr>
+        <w:t>с имеет</w:t>
+      </w:r>
+      <w:proofErr w:type="gramEnd"/>
+      <w:r>
+        <w:rPr>
+          <w:rFonts w:ascii="Times New Roman" w:hAnsi="Times New Roman" w:cs="Times New Roman"/>
+          <w:sz w:val="28"/>
+          <w:szCs w:val="28"/>
+        </w:rPr>
+        <w:t xml:space="preserve"> две пары контактов, которые имеют одинаковое расп</w:t>
+      </w:r>
+      <w:r>
+        <w:rPr>
+          <w:rFonts w:ascii="Times New Roman" w:hAnsi="Times New Roman" w:cs="Times New Roman"/>
+          <w:sz w:val="28"/>
+          <w:szCs w:val="28"/>
+        </w:rPr>
+        <w:t>оложение на обоих концах кабеля:</w:t>
+      </w:r>
+    </w:p>
+    <w:p>
+      <w:r>
+        <w:rPr>
+          <w:noProof/>
+          <w:lang w:val="en-US"/>
+        </w:rPr>
+        <w:drawing>
+          <wp:inline distT="0" distB="0" distL="0" distR="0" wp14:anchorId="0E2EDADD" wp14:editId="368F0017">
+            <wp:extent cx="2881423" cy="2094614"/>
+            <wp:effectExtent l="0" t="0" r="0" b="1270"/>
+            <wp:docPr id="8" name="Picture 8" descr="RJ-45 TIA-568B Left.png"/>
+            <wp:cNvGraphicFramePr>
+              <a:graphicFrameLocks xmlns:a="http://schemas.openxmlformats.org/drawingml/2006/main" noChangeAspect="1"/>
+            </wp:cNvGraphicFramePr>
+            <a:graphic xmlns:a="http://schemas.openxmlformats.org/drawingml/2006/main">
+              <a:graphicData uri="http://schemas.openxmlformats.org/drawingml/2006/picture">
+                <pic:pic xmlns:pic="http://schemas.openxmlformats.org/drawingml/2006/picture">
+                  <pic:nvPicPr>
+                    <pic:cNvPr id="0" name="Picture 18" descr="RJ-45 TIA-568B Left.png"/>
+                    <pic:cNvPicPr>
+                      <a:picLocks noChangeAspect="1" noChangeArrowheads="1"/>
+                    </pic:cNvPicPr>
+                  </pic:nvPicPr>
+                  <pic:blipFill>
+                    <a:blip r:embed="rId12">
+                      <a:extLst>
+                        <a:ext uri="{28A0092B-C50C-407E-A947-70E740481C1C}">
+                          <a14:useLocalDpi xmlns:a14="http://schemas.microsoft.com/office/drawing/2010/main" val="0"/>
+                        </a:ext>
+                      </a:extLst>
+                    </a:blip>
+                    <a:srcRect/>
+                    <a:stretch>
+                      <a:fillRect/>
+                    </a:stretch>
+                  </pic:blipFill>
+                  <pic:spPr bwMode="auto">
+                    <a:xfrm>
+                      <a:off x="0" y="0"/>
+                      <a:ext cx="2881769" cy="2094865"/>
+                    </a:xfrm>
+                    <a:prstGeom prst="rect">
+                      <a:avLst/>
+                    </a:prstGeom>
+                    <a:noFill/>
+                    <a:ln>
+                      <a:noFill/>
+                    </a:ln>
+                  </pic:spPr>
+                </pic:pic>
+              </a:graphicData>
+            </a:graphic>
+          </wp:inline>
+        </w:drawing>
+      </w:r>
+      <w:r>
+        <w:t xml:space="preserve"> </w:t>
+      </w:r>
+      <w:r>
+        <w:rPr>
+          <w:noProof/>
+          <w:lang w:val="en-US"/>
+        </w:rPr>
+        <w:drawing>
+          <wp:inline distT="0" distB="0" distL="0" distR="0" wp14:anchorId="270347DA" wp14:editId="43E83356">
+            <wp:extent cx="2977116" cy="2094614"/>
+            <wp:effectExtent l="0" t="0" r="0" b="1270"/>
+            <wp:docPr id="9" name="Picture 9" descr="RJ-45 TIA-568A Right.png"/>
+            <wp:cNvGraphicFramePr>
+              <a:graphicFrameLocks xmlns:a="http://schemas.openxmlformats.org/drawingml/2006/main" noChangeAspect="1"/>
+            </wp:cNvGraphicFramePr>
+            <a:graphic xmlns:a="http://schemas.openxmlformats.org/drawingml/2006/main">
+              <a:graphicData uri="http://schemas.openxmlformats.org/drawingml/2006/picture">
+                <pic:pic xmlns:pic="http://schemas.openxmlformats.org/drawingml/2006/picture">
+                  <pic:nvPicPr>
+                    <pic:cNvPr id="0" name="Picture 20" descr="RJ-45 TIA-568A Right.png"/>
+                    <pic:cNvPicPr>
+                      <a:picLocks noChangeAspect="1" noChangeArrowheads="1"/>
+                    </pic:cNvPicPr>
+                  </pic:nvPicPr>
+                  <pic:blipFill>
+                    <a:blip r:embed="rId11">
+                      <a:extLst>
+                        <a:ext uri="{28A0092B-C50C-407E-A947-70E740481C1C}">
+                          <a14:useLocalDpi xmlns:a14="http://schemas.microsoft.com/office/drawing/2010/main" val="0"/>
+                        </a:ext>
+                      </a:extLst>
+                    </a:blip>
+                    <a:srcRect/>
+                    <a:stretch>
+                      <a:fillRect/>
+                    </a:stretch>
+                  </pic:blipFill>
+                  <pic:spPr bwMode="auto">
+                    <a:xfrm>
+                      <a:off x="0" y="0"/>
+                      <a:ext cx="2977473" cy="2094865"/>
+                    </a:xfrm>
+                    <a:prstGeom prst="rect">
+                      <a:avLst/>
+                    </a:prstGeom>
+                    <a:noFill/>
+                    <a:ln>
+                      <a:noFill/>
+                    </a:ln>
+                  </pic:spPr>
+                </pic:pic>
+              </a:graphicData>
+            </a:graphic>
+          </wp:inline>
+        </w:drawing>
+      </w:r>
+    </w:p>
+    <w:p>
+      <w:pPr>
+        <w:rPr>
+          <w:rFonts w:ascii="Times New Roman" w:hAnsi="Times New Roman" w:cs="Times New Roman"/>
+          <w:sz w:val="28"/>
+          <w:szCs w:val="28"/>
+        </w:rPr>
+      </w:pPr>
+      <w:r>
+        <w:rPr>
+          <w:rFonts w:ascii="Times New Roman" w:hAnsi="Times New Roman" w:cs="Times New Roman"/>
+          <w:sz w:val="28"/>
+          <w:szCs w:val="28"/>
+        </w:rPr>
+        <w:t>Отсюда следует, что необходимо использовать</w:t>
+      </w:r>
+      <w:r>
+        <w:rPr>
+          <w:rFonts w:ascii="Times New Roman" w:hAnsi="Times New Roman" w:cs="Times New Roman"/>
+          <w:sz w:val="28"/>
+          <w:szCs w:val="28"/>
+        </w:rPr>
+        <w:t xml:space="preserve"> пары (4 5) и (7 8).</w:t>
+      </w:r>
+    </w:p>
+    <w:p/>
+    <w:p>
+      <w:pPr>
+        <w:pStyle w:val="Heading2"/>
+      </w:pPr>
+      <w:r>
+        <w:t>Пульт игрока</w:t>
+      </w:r>
+    </w:p>
+    <w:p>
+      <w:pPr>
+        <w:rPr>
+          <w:rFonts w:ascii="Times New Roman" w:hAnsi="Times New Roman" w:cs="Times New Roman"/>
+          <w:sz w:val="28"/>
+          <w:szCs w:val="28"/>
+        </w:rPr>
+      </w:pPr>
+    </w:p>
+    <w:p>
+      <w:pPr>
+        <w:rPr>
+          <w:rFonts w:ascii="Times New Roman" w:hAnsi="Times New Roman" w:cs="Times New Roman"/>
+          <w:sz w:val="28"/>
+          <w:szCs w:val="28"/>
+        </w:rPr>
+      </w:pPr>
+    </w:p>
+    <w:p>
+      <w:pPr>
+        <w:rPr>
+          <w:rFonts w:ascii="Times New Roman" w:hAnsi="Times New Roman" w:cs="Times New Roman"/>
+          <w:sz w:val="28"/>
+          <w:szCs w:val="28"/>
+        </w:rPr>
+      </w:pPr>
+    </w:p>
+    <w:p>
+      <w:pPr>
+        <w:rPr>
+          <w:rFonts w:ascii="Times New Roman" w:hAnsi="Times New Roman" w:cs="Times New Roman"/>
+          <w:sz w:val="28"/>
+          <w:szCs w:val="28"/>
+        </w:rPr>
+      </w:pPr>
+    </w:p>
+    <w:p>
+      <w:pPr>
+        <w:rPr>
+          <w:rFonts w:ascii="Times New Roman" w:hAnsi="Times New Roman" w:cs="Times New Roman"/>
+          <w:sz w:val="28"/>
+          <w:szCs w:val="28"/>
+        </w:rPr>
+      </w:pPr>
+    </w:p>
+    <w:p>
       <w:r>
         <w:br w:type="page"/>
       </w:r>
     </w:p>
     <w:p>
       <w:pPr>
-        <w:pStyle w:val="1"/>
-      </w:pPr>
+        <w:pStyle w:val="Heading1"/>
+      </w:pPr>
+      <w:bookmarkStart w:id="6" w:name="_Toc409426843"/>
       <w:r>
         <w:lastRenderedPageBreak/>
         <w:t>Разработка принципиальной схемы аппаратной части</w:t>
       </w:r>
+      <w:bookmarkEnd w:id="6"/>
     </w:p>
     <w:p/>
     <w:p>
@@ -330,12 +2308,14 @@
     </w:p>
     <w:p>
       <w:pPr>
-        <w:pStyle w:val="1"/>
-      </w:pPr>
+        <w:pStyle w:val="Heading1"/>
+      </w:pPr>
+      <w:bookmarkStart w:id="7" w:name="_Toc409426844"/>
       <w:r>
         <w:lastRenderedPageBreak/>
         <w:t>Разработка функциональной схемы программной части</w:t>
       </w:r>
+      <w:bookmarkEnd w:id="7"/>
     </w:p>
     <w:p/>
     <w:p>
@@ -345,12 +2325,14 @@
     </w:p>
     <w:p>
       <w:pPr>
-        <w:pStyle w:val="1"/>
-      </w:pPr>
+        <w:pStyle w:val="Heading1"/>
+      </w:pPr>
+      <w:bookmarkStart w:id="8" w:name="_Toc409426845"/>
       <w:r>
         <w:lastRenderedPageBreak/>
         <w:t>Сравнение с аналогичными разработками</w:t>
       </w:r>
+      <w:bookmarkEnd w:id="8"/>
     </w:p>
     <w:p/>
     <w:p>
@@ -360,12 +2342,14 @@
     </w:p>
     <w:p>
       <w:pPr>
-        <w:pStyle w:val="1"/>
-      </w:pPr>
+        <w:pStyle w:val="Heading1"/>
+      </w:pPr>
+      <w:bookmarkStart w:id="9" w:name="_Toc409426846"/>
       <w:r>
         <w:lastRenderedPageBreak/>
         <w:t>Тестирование устройства</w:t>
       </w:r>
+      <w:bookmarkEnd w:id="9"/>
     </w:p>
     <w:p/>
     <w:p>
@@ -375,12 +2359,14 @@
     </w:p>
     <w:p>
       <w:pPr>
-        <w:pStyle w:val="1"/>
-      </w:pPr>
+        <w:pStyle w:val="Heading1"/>
+      </w:pPr>
+      <w:bookmarkStart w:id="10" w:name="_Toc409426847"/>
       <w:r>
         <w:lastRenderedPageBreak/>
         <w:t>Выводы</w:t>
       </w:r>
+      <w:bookmarkEnd w:id="10"/>
     </w:p>
     <w:p/>
     <w:p>
@@ -390,14 +2376,20 @@
     </w:p>
     <w:p>
       <w:pPr>
-        <w:pStyle w:val="1"/>
-      </w:pPr>
+        <w:pStyle w:val="Heading1"/>
+      </w:pPr>
+      <w:bookmarkStart w:id="11" w:name="_Toc409426848"/>
       <w:r>
         <w:lastRenderedPageBreak/>
         <w:t>Список использованной литературы</w:t>
       </w:r>
-      <w:bookmarkStart w:id="0" w:name="_GoBack"/>
-      <w:bookmarkEnd w:id="0"/>
+      <w:bookmarkEnd w:id="11"/>
+    </w:p>
+    <w:p/>
+    <w:p>
+      <w:r>
+        <w:t>https://ru.wikipedia.org/wiki/%D0%92%D0%B8%D1%82%D0%B0%D1%8F_%D0%BF%D0%B0%D1%80%D0%B0</w:t>
+      </w:r>
     </w:p>
     <w:sectPr>
       <w:pgSz w:w="11906" w:h="16838"/>
@@ -686,15 +2678,15 @@
     <w:lsdException w:name="Bibliography" w:uiPriority="37"/>
     <w:lsdException w:name="TOC Heading" w:uiPriority="39" w:qFormat="1"/>
   </w:latentStyles>
-  <w:style w:type="paragraph" w:default="1" w:styleId="a">
+  <w:style w:type="paragraph" w:default="1" w:styleId="Normal">
     <w:name w:val="Normal"/>
     <w:qFormat/>
   </w:style>
-  <w:style w:type="paragraph" w:styleId="1">
+  <w:style w:type="paragraph" w:styleId="Heading1">
     <w:name w:val="heading 1"/>
-    <w:basedOn w:val="a"/>
-    <w:next w:val="a"/>
-    <w:link w:val="10"/>
+    <w:basedOn w:val="Normal"/>
+    <w:next w:val="Normal"/>
+    <w:link w:val="Heading1Char"/>
     <w:uiPriority w:val="9"/>
     <w:qFormat/>
     <w:rsid w:val="00D74EA4"/>
@@ -713,13 +2705,37 @@
       <w:szCs w:val="28"/>
     </w:rPr>
   </w:style>
-  <w:style w:type="character" w:default="1" w:styleId="a0">
+  <w:style w:type="paragraph" w:styleId="Heading2">
+    <w:name w:val="heading 2"/>
+    <w:basedOn w:val="Normal"/>
+    <w:next w:val="Normal"/>
+    <w:link w:val="Heading2Char"/>
+    <w:uiPriority w:val="9"/>
+    <w:unhideWhenUsed/>
+    <w:qFormat/>
+    <w:rsid w:val="00C87DE1"/>
+    <w:pPr>
+      <w:keepNext/>
+      <w:keepLines/>
+      <w:spacing w:before="200" w:after="0"/>
+      <w:outlineLvl w:val="1"/>
+    </w:pPr>
+    <w:rPr>
+      <w:rFonts w:asciiTheme="majorHAnsi" w:eastAsiaTheme="majorEastAsia" w:hAnsiTheme="majorHAnsi" w:cstheme="majorBidi"/>
+      <w:b/>
+      <w:bCs/>
+      <w:color w:val="4F81BD" w:themeColor="accent1"/>
+      <w:sz w:val="26"/>
+      <w:szCs w:val="26"/>
+    </w:rPr>
+  </w:style>
+  <w:style w:type="character" w:default="1" w:styleId="DefaultParagraphFont">
     <w:name w:val="Default Paragraph Font"/>
     <w:uiPriority w:val="1"/>
     <w:semiHidden/>
     <w:unhideWhenUsed/>
   </w:style>
-  <w:style w:type="table" w:default="1" w:styleId="a1">
+  <w:style w:type="table" w:default="1" w:styleId="TableNormal">
     <w:name w:val="Normal Table"/>
     <w:uiPriority w:val="99"/>
     <w:semiHidden/>
@@ -734,16 +2750,16 @@
       </w:tblCellMar>
     </w:tblPr>
   </w:style>
-  <w:style w:type="numbering" w:default="1" w:styleId="a2">
+  <w:style w:type="numbering" w:default="1" w:styleId="NoList">
     <w:name w:val="No List"/>
     <w:uiPriority w:val="99"/>
     <w:semiHidden/>
     <w:unhideWhenUsed/>
   </w:style>
-  <w:style w:type="character" w:customStyle="1" w:styleId="10">
-    <w:name w:val="Заголовок 1 Знак"/>
-    <w:basedOn w:val="a0"/>
-    <w:link w:val="1"/>
+  <w:style w:type="character" w:customStyle="1" w:styleId="Heading1Char">
+    <w:name w:val="Heading 1 Char"/>
+    <w:basedOn w:val="DefaultParagraphFont"/>
+    <w:link w:val="Heading1"/>
     <w:uiPriority w:val="9"/>
     <w:rsid w:val="00D74EA4"/>
     <w:rPr>
@@ -755,9 +2771,9 @@
       <w:szCs w:val="28"/>
     </w:rPr>
   </w:style>
-  <w:style w:type="paragraph" w:styleId="a3">
+  <w:style w:type="paragraph" w:styleId="ListParagraph">
     <w:name w:val="List Paragraph"/>
-    <w:basedOn w:val="a"/>
+    <w:basedOn w:val="Normal"/>
     <w:uiPriority w:val="34"/>
     <w:qFormat/>
     <w:rsid w:val="00D74EA4"/>
@@ -765,6 +2781,101 @@
       <w:ind w:left="720"/>
       <w:contextualSpacing/>
     </w:pPr>
+  </w:style>
+  <w:style w:type="paragraph" w:styleId="TOCHeading">
+    <w:name w:val="TOC Heading"/>
+    <w:basedOn w:val="Heading1"/>
+    <w:next w:val="Normal"/>
+    <w:uiPriority w:val="39"/>
+    <w:semiHidden/>
+    <w:unhideWhenUsed/>
+    <w:qFormat/>
+    <w:rsid w:val="00BB6679"/>
+    <w:pPr>
+      <w:outlineLvl w:val="9"/>
+    </w:pPr>
+    <w:rPr>
+      <w:lang w:val="en-US" w:eastAsia="ja-JP"/>
+    </w:rPr>
+  </w:style>
+  <w:style w:type="paragraph" w:styleId="TOC1">
+    <w:name w:val="toc 1"/>
+    <w:basedOn w:val="Normal"/>
+    <w:next w:val="Normal"/>
+    <w:autoRedefine/>
+    <w:uiPriority w:val="39"/>
+    <w:unhideWhenUsed/>
+    <w:rsid w:val="00BB6679"/>
+    <w:pPr>
+      <w:spacing w:after="100"/>
+    </w:pPr>
+  </w:style>
+  <w:style w:type="character" w:styleId="Hyperlink">
+    <w:name w:val="Hyperlink"/>
+    <w:basedOn w:val="DefaultParagraphFont"/>
+    <w:uiPriority w:val="99"/>
+    <w:unhideWhenUsed/>
+    <w:rsid w:val="00BB6679"/>
+    <w:rPr>
+      <w:color w:val="0000FF" w:themeColor="hyperlink"/>
+      <w:u w:val="single"/>
+    </w:rPr>
+  </w:style>
+  <w:style w:type="paragraph" w:styleId="BalloonText">
+    <w:name w:val="Balloon Text"/>
+    <w:basedOn w:val="Normal"/>
+    <w:link w:val="BalloonTextChar"/>
+    <w:uiPriority w:val="99"/>
+    <w:semiHidden/>
+    <w:unhideWhenUsed/>
+    <w:rsid w:val="00BB6679"/>
+    <w:pPr>
+      <w:spacing w:after="0" w:line="240" w:lineRule="auto"/>
+    </w:pPr>
+    <w:rPr>
+      <w:rFonts w:ascii="Tahoma" w:hAnsi="Tahoma" w:cs="Tahoma"/>
+      <w:sz w:val="16"/>
+      <w:szCs w:val="16"/>
+    </w:rPr>
+  </w:style>
+  <w:style w:type="character" w:customStyle="1" w:styleId="BalloonTextChar">
+    <w:name w:val="Balloon Text Char"/>
+    <w:basedOn w:val="DefaultParagraphFont"/>
+    <w:link w:val="BalloonText"/>
+    <w:uiPriority w:val="99"/>
+    <w:semiHidden/>
+    <w:rsid w:val="00BB6679"/>
+    <w:rPr>
+      <w:rFonts w:ascii="Tahoma" w:hAnsi="Tahoma" w:cs="Tahoma"/>
+      <w:sz w:val="16"/>
+      <w:szCs w:val="16"/>
+    </w:rPr>
+  </w:style>
+  <w:style w:type="character" w:customStyle="1" w:styleId="Heading2Char">
+    <w:name w:val="Heading 2 Char"/>
+    <w:basedOn w:val="DefaultParagraphFont"/>
+    <w:link w:val="Heading2"/>
+    <w:uiPriority w:val="9"/>
+    <w:rsid w:val="00C87DE1"/>
+    <w:rPr>
+      <w:rFonts w:asciiTheme="majorHAnsi" w:eastAsiaTheme="majorEastAsia" w:hAnsiTheme="majorHAnsi" w:cstheme="majorBidi"/>
+      <w:b/>
+      <w:bCs/>
+      <w:color w:val="4F81BD" w:themeColor="accent1"/>
+      <w:sz w:val="26"/>
+      <w:szCs w:val="26"/>
+    </w:rPr>
+  </w:style>
+  <w:style w:type="character" w:styleId="Strong">
+    <w:name w:val="Strong"/>
+    <w:basedOn w:val="DefaultParagraphFont"/>
+    <w:uiPriority w:val="22"/>
+    <w:qFormat/>
+    <w:rsid w:val="0013637F"/>
+    <w:rPr>
+      <w:b/>
+      <w:bCs/>
+    </w:rPr>
   </w:style>
 </w:styles>
 </file>
@@ -925,15 +3036,15 @@
     <w:lsdException w:name="Bibliography" w:uiPriority="37"/>
     <w:lsdException w:name="TOC Heading" w:uiPriority="39" w:qFormat="1"/>
   </w:latentStyles>
-  <w:style w:type="paragraph" w:default="1" w:styleId="a">
+  <w:style w:type="paragraph" w:default="1" w:styleId="Normal">
     <w:name w:val="Normal"/>
     <w:qFormat/>
   </w:style>
-  <w:style w:type="paragraph" w:styleId="1">
+  <w:style w:type="paragraph" w:styleId="Heading1">
     <w:name w:val="heading 1"/>
-    <w:basedOn w:val="a"/>
-    <w:next w:val="a"/>
-    <w:link w:val="10"/>
+    <w:basedOn w:val="Normal"/>
+    <w:next w:val="Normal"/>
+    <w:link w:val="Heading1Char"/>
     <w:uiPriority w:val="9"/>
     <w:qFormat/>
     <w:rsid w:val="00D74EA4"/>
@@ -952,13 +3063,37 @@
       <w:szCs w:val="28"/>
     </w:rPr>
   </w:style>
-  <w:style w:type="character" w:default="1" w:styleId="a0">
+  <w:style w:type="paragraph" w:styleId="Heading2">
+    <w:name w:val="heading 2"/>
+    <w:basedOn w:val="Normal"/>
+    <w:next w:val="Normal"/>
+    <w:link w:val="Heading2Char"/>
+    <w:uiPriority w:val="9"/>
+    <w:unhideWhenUsed/>
+    <w:qFormat/>
+    <w:rsid w:val="00C87DE1"/>
+    <w:pPr>
+      <w:keepNext/>
+      <w:keepLines/>
+      <w:spacing w:before="200" w:after="0"/>
+      <w:outlineLvl w:val="1"/>
+    </w:pPr>
+    <w:rPr>
+      <w:rFonts w:asciiTheme="majorHAnsi" w:eastAsiaTheme="majorEastAsia" w:hAnsiTheme="majorHAnsi" w:cstheme="majorBidi"/>
+      <w:b/>
+      <w:bCs/>
+      <w:color w:val="4F81BD" w:themeColor="accent1"/>
+      <w:sz w:val="26"/>
+      <w:szCs w:val="26"/>
+    </w:rPr>
+  </w:style>
+  <w:style w:type="character" w:default="1" w:styleId="DefaultParagraphFont">
     <w:name w:val="Default Paragraph Font"/>
     <w:uiPriority w:val="1"/>
     <w:semiHidden/>
     <w:unhideWhenUsed/>
   </w:style>
-  <w:style w:type="table" w:default="1" w:styleId="a1">
+  <w:style w:type="table" w:default="1" w:styleId="TableNormal">
     <w:name w:val="Normal Table"/>
     <w:uiPriority w:val="99"/>
     <w:semiHidden/>
@@ -973,16 +3108,16 @@
       </w:tblCellMar>
     </w:tblPr>
   </w:style>
-  <w:style w:type="numbering" w:default="1" w:styleId="a2">
+  <w:style w:type="numbering" w:default="1" w:styleId="NoList">
     <w:name w:val="No List"/>
     <w:uiPriority w:val="99"/>
     <w:semiHidden/>
     <w:unhideWhenUsed/>
   </w:style>
-  <w:style w:type="character" w:customStyle="1" w:styleId="10">
-    <w:name w:val="Заголовок 1 Знак"/>
-    <w:basedOn w:val="a0"/>
-    <w:link w:val="1"/>
+  <w:style w:type="character" w:customStyle="1" w:styleId="Heading1Char">
+    <w:name w:val="Heading 1 Char"/>
+    <w:basedOn w:val="DefaultParagraphFont"/>
+    <w:link w:val="Heading1"/>
     <w:uiPriority w:val="9"/>
     <w:rsid w:val="00D74EA4"/>
     <w:rPr>
@@ -994,9 +3129,9 @@
       <w:szCs w:val="28"/>
     </w:rPr>
   </w:style>
-  <w:style w:type="paragraph" w:styleId="a3">
+  <w:style w:type="paragraph" w:styleId="ListParagraph">
     <w:name w:val="List Paragraph"/>
-    <w:basedOn w:val="a"/>
+    <w:basedOn w:val="Normal"/>
     <w:uiPriority w:val="34"/>
     <w:qFormat/>
     <w:rsid w:val="00D74EA4"/>
@@ -1004,6 +3139,101 @@
       <w:ind w:left="720"/>
       <w:contextualSpacing/>
     </w:pPr>
+  </w:style>
+  <w:style w:type="paragraph" w:styleId="TOCHeading">
+    <w:name w:val="TOC Heading"/>
+    <w:basedOn w:val="Heading1"/>
+    <w:next w:val="Normal"/>
+    <w:uiPriority w:val="39"/>
+    <w:semiHidden/>
+    <w:unhideWhenUsed/>
+    <w:qFormat/>
+    <w:rsid w:val="00BB6679"/>
+    <w:pPr>
+      <w:outlineLvl w:val="9"/>
+    </w:pPr>
+    <w:rPr>
+      <w:lang w:val="en-US" w:eastAsia="ja-JP"/>
+    </w:rPr>
+  </w:style>
+  <w:style w:type="paragraph" w:styleId="TOC1">
+    <w:name w:val="toc 1"/>
+    <w:basedOn w:val="Normal"/>
+    <w:next w:val="Normal"/>
+    <w:autoRedefine/>
+    <w:uiPriority w:val="39"/>
+    <w:unhideWhenUsed/>
+    <w:rsid w:val="00BB6679"/>
+    <w:pPr>
+      <w:spacing w:after="100"/>
+    </w:pPr>
+  </w:style>
+  <w:style w:type="character" w:styleId="Hyperlink">
+    <w:name w:val="Hyperlink"/>
+    <w:basedOn w:val="DefaultParagraphFont"/>
+    <w:uiPriority w:val="99"/>
+    <w:unhideWhenUsed/>
+    <w:rsid w:val="00BB6679"/>
+    <w:rPr>
+      <w:color w:val="0000FF" w:themeColor="hyperlink"/>
+      <w:u w:val="single"/>
+    </w:rPr>
+  </w:style>
+  <w:style w:type="paragraph" w:styleId="BalloonText">
+    <w:name w:val="Balloon Text"/>
+    <w:basedOn w:val="Normal"/>
+    <w:link w:val="BalloonTextChar"/>
+    <w:uiPriority w:val="99"/>
+    <w:semiHidden/>
+    <w:unhideWhenUsed/>
+    <w:rsid w:val="00BB6679"/>
+    <w:pPr>
+      <w:spacing w:after="0" w:line="240" w:lineRule="auto"/>
+    </w:pPr>
+    <w:rPr>
+      <w:rFonts w:ascii="Tahoma" w:hAnsi="Tahoma" w:cs="Tahoma"/>
+      <w:sz w:val="16"/>
+      <w:szCs w:val="16"/>
+    </w:rPr>
+  </w:style>
+  <w:style w:type="character" w:customStyle="1" w:styleId="BalloonTextChar">
+    <w:name w:val="Balloon Text Char"/>
+    <w:basedOn w:val="DefaultParagraphFont"/>
+    <w:link w:val="BalloonText"/>
+    <w:uiPriority w:val="99"/>
+    <w:semiHidden/>
+    <w:rsid w:val="00BB6679"/>
+    <w:rPr>
+      <w:rFonts w:ascii="Tahoma" w:hAnsi="Tahoma" w:cs="Tahoma"/>
+      <w:sz w:val="16"/>
+      <w:szCs w:val="16"/>
+    </w:rPr>
+  </w:style>
+  <w:style w:type="character" w:customStyle="1" w:styleId="Heading2Char">
+    <w:name w:val="Heading 2 Char"/>
+    <w:basedOn w:val="DefaultParagraphFont"/>
+    <w:link w:val="Heading2"/>
+    <w:uiPriority w:val="9"/>
+    <w:rsid w:val="00C87DE1"/>
+    <w:rPr>
+      <w:rFonts w:asciiTheme="majorHAnsi" w:eastAsiaTheme="majorEastAsia" w:hAnsiTheme="majorHAnsi" w:cstheme="majorBidi"/>
+      <w:b/>
+      <w:bCs/>
+      <w:color w:val="4F81BD" w:themeColor="accent1"/>
+      <w:sz w:val="26"/>
+      <w:szCs w:val="26"/>
+    </w:rPr>
+  </w:style>
+  <w:style w:type="character" w:styleId="Strong">
+    <w:name w:val="Strong"/>
+    <w:basedOn w:val="DefaultParagraphFont"/>
+    <w:uiPriority w:val="22"/>
+    <w:qFormat/>
+    <w:rsid w:val="0013637F"/>
+    <w:rPr>
+      <w:b/>
+      <w:bCs/>
+    </w:rPr>
   </w:style>
 </w:styles>
 </file>
@@ -1291,4 +3521,16 @@
   <a:objectDefaults/>
   <a:extraClrSchemeLst/>
 </a:theme>
+</file>
+
+<file path=customXml/item1.xml><?xml version="1.0" encoding="utf-8"?>
+<b:Sources xmlns:b="http://schemas.openxmlformats.org/officeDocument/2006/bibliography" xmlns="http://schemas.openxmlformats.org/officeDocument/2006/bibliography" SelectedStyle="\APA.XSL" StyleName="APA"/>
+</file>
+
+<file path=customXml/itemProps1.xml><?xml version="1.0" encoding="utf-8"?>
+<ds:datastoreItem xmlns:ds="http://schemas.openxmlformats.org/officeDocument/2006/customXml" ds:itemID="{95FD29FD-14FD-4995-8B54-7BB9879BDC16}">
+  <ds:schemaRefs>
+    <ds:schemaRef ds:uri="http://schemas.openxmlformats.org/officeDocument/2006/bibliography"/>
+  </ds:schemaRefs>
+</ds:datastoreItem>
 </file>
</xml_diff>